<commit_message>
Aggiunti paragrafi su tecnologie usate, ricerca e conclusioni
</commit_message>
<xml_diff>
--- a/relazione progetto.docx
+++ b/relazione progetto.docx
@@ -6,6 +6,7 @@
       <w:sdtPr>
         <w:rPr>
           <w:sz w:val="2"/>
+          <w:lang w:val="it-IT"/>
         </w:rPr>
         <w:id w:val="1095984792"/>
         <w:docPartObj>
@@ -16,13 +17,12 @@
       <w:sdtEndPr>
         <w:rPr>
           <w:sz w:val="22"/>
-          <w:lang w:val="it-IT"/>
         </w:rPr>
       </w:sdtEndPr>
       <w:sdtContent>
         <w:p>
           <w:pPr>
-            <w:pStyle w:val="NoSpacing"/>
+            <w:pStyle w:val="Nessunaspaziatura"/>
             <w:rPr>
               <w:sz w:val="2"/>
             </w:rPr>
@@ -109,7 +109,7 @@
                                 <w:sdtContent>
                                   <w:p>
                                     <w:pPr>
-                                      <w:pStyle w:val="NoSpacing"/>
+                                      <w:pStyle w:val="Nessunaspaziatura"/>
                                       <w:rPr>
                                         <w:rFonts w:asciiTheme="majorHAnsi" w:eastAsiaTheme="majorEastAsia" w:hAnsiTheme="majorHAnsi" w:cstheme="majorBidi"/>
                                         <w:caps/>
@@ -135,7 +135,7 @@
                               </w:sdt>
                               <w:p>
                                 <w:pPr>
-                                  <w:pStyle w:val="NoSpacing"/>
+                                  <w:pStyle w:val="Nessunaspaziatura"/>
                                   <w:spacing w:before="120"/>
                                   <w:rPr>
                                     <w:color w:val="1CADE4" w:themeColor="accent1"/>
@@ -903,7 +903,7 @@
                             <w:txbxContent>
                               <w:p>
                                 <w:pPr>
-                                  <w:pStyle w:val="NoSpacing"/>
+                                  <w:pStyle w:val="Nessunaspaziatura"/>
                                   <w:jc w:val="right"/>
                                   <w:rPr>
                                     <w:color w:val="1CADE4" w:themeColor="accent1"/>
@@ -957,7 +957,7 @@
                                 <w:sdtContent>
                                   <w:p>
                                     <w:pPr>
-                                      <w:pStyle w:val="NoSpacing"/>
+                                      <w:pStyle w:val="Nessunaspaziatura"/>
                                       <w:jc w:val="right"/>
                                       <w:rPr>
                                         <w:color w:val="1CADE4" w:themeColor="accent1"/>
@@ -1103,7 +1103,7 @@
     </w:sdt>
     <w:p>
       <w:pPr>
-        <w:pStyle w:val="Title"/>
+        <w:pStyle w:val="Titolo"/>
       </w:pPr>
       <w:r>
         <w:lastRenderedPageBreak/>
@@ -1112,7 +1112,7 @@
     </w:p>
     <w:p>
       <w:pPr>
-        <w:pStyle w:val="Heading1"/>
+        <w:pStyle w:val="Titolo1"/>
       </w:pPr>
       <w:r>
         <w:t>Introduzione</w:t>
@@ -1242,7 +1242,97 @@
     </w:p>
     <w:p>
       <w:pPr>
-        <w:pStyle w:val="Heading1"/>
+        <w:jc w:val="center"/>
+      </w:pPr>
+    </w:p>
+    <w:p>
+      <w:pPr>
+        <w:pStyle w:val="Titolo2"/>
+      </w:pPr>
+      <w:r>
+        <w:t>Tecnologie utilizzate</w:t>
+      </w:r>
+    </w:p>
+    <w:p>
+      <w:pPr>
+        <w:contextualSpacing/>
+      </w:pPr>
+      <w:r>
+        <w:t>Per la realizzazione del presente progetto ci si è affidati all’interprete Prolog SWI-Prolog, utilizzando l’editor integrato nella versione Windows per scrivere il codice.</w:t>
+      </w:r>
+    </w:p>
+    <w:p>
+      <w:pPr>
+        <w:contextualSpacing/>
+      </w:pPr>
+      <w:r>
+        <w:t>Il docente ha messo a disposizione un framework che ha permesso la costruzione del sistema di ragionamento dell’agente. In particolare, il framework comprende:</w:t>
+      </w:r>
+    </w:p>
+    <w:p>
+      <w:pPr>
+        <w:pStyle w:val="Paragrafoelenco"/>
+        <w:numPr>
+          <w:ilvl w:val="0"/>
+          <w:numId w:val="20"/>
+        </w:numPr>
+      </w:pPr>
+      <w:r>
+        <w:t>Un modulo per l’implementazione di alberi di ricerca;</w:t>
+      </w:r>
+    </w:p>
+    <w:p>
+      <w:pPr>
+        <w:pStyle w:val="Paragrafoelenco"/>
+        <w:numPr>
+          <w:ilvl w:val="0"/>
+          <w:numId w:val="20"/>
+        </w:numPr>
+      </w:pPr>
+      <w:r>
+        <w:t>Un meta-interprete per il ragionamento basato sulle assunzioni;</w:t>
+      </w:r>
+    </w:p>
+    <w:p>
+      <w:pPr>
+        <w:pStyle w:val="Paragrafoelenco"/>
+        <w:numPr>
+          <w:ilvl w:val="0"/>
+          <w:numId w:val="20"/>
+        </w:numPr>
+      </w:pPr>
+      <w:r>
+        <w:lastRenderedPageBreak/>
+        <w:t>Una base di dati dinamica per la conoscenza dell’agente;</w:t>
+      </w:r>
+    </w:p>
+    <w:p>
+      <w:pPr>
+        <w:pStyle w:val="Paragrafoelenco"/>
+        <w:numPr>
+          <w:ilvl w:val="0"/>
+          <w:numId w:val="20"/>
+        </w:numPr>
+      </w:pPr>
+      <w:r>
+        <w:t>Un type checker;</w:t>
+      </w:r>
+    </w:p>
+    <w:p>
+      <w:pPr>
+        <w:pStyle w:val="Paragrafoelenco"/>
+        <w:numPr>
+          <w:ilvl w:val="0"/>
+          <w:numId w:val="20"/>
+        </w:numPr>
+      </w:pPr>
+      <w:r>
+        <w:t>Un modulo che combini ricerca e assunzioni per permettere di definire un flusso di decisioni per l’agente.</w:t>
+      </w:r>
+    </w:p>
+    <w:p>
+      <w:pPr>
+        <w:pStyle w:val="Titolo1"/>
       </w:pPr>
       <w:r>
         <w:t>Rappresentazione del mondo esterno</w:t>
@@ -1267,7 +1357,7 @@
     </w:p>
     <w:p>
       <w:pPr>
-        <w:pStyle w:val="Heading2"/>
+        <w:pStyle w:val="Titolo2"/>
       </w:pPr>
       <w:r>
         <w:t>Modulo tempo.pl</w:t>
@@ -1280,7 +1370,6 @@
     </w:p>
     <w:p>
       <w:r>
-        <w:lastRenderedPageBreak/>
         <w:t>Il tempo si concretizza mediante l’utilizzo di un contatore, a numeri interi positivi, che viene incrementato costantemente durante tutto il processo della simulazione: ad ogni incremento del contatore corrisponde la fine un ciclo di elaborazione completo da parte dell’entità Solid Snake</w:t>
       </w:r>
       <w:r>
@@ -1294,7 +1383,7 @@
     </w:p>
     <w:p>
       <w:pPr>
-        <w:pStyle w:val="ListParagraph"/>
+        <w:pStyle w:val="Paragrafoelenco"/>
         <w:numPr>
           <w:ilvl w:val="0"/>
           <w:numId w:val="13"/>
@@ -1324,7 +1413,7 @@
     </w:p>
     <w:p>
       <w:pPr>
-        <w:pStyle w:val="ListParagraph"/>
+        <w:pStyle w:val="Paragrafoelenco"/>
         <w:numPr>
           <w:ilvl w:val="0"/>
           <w:numId w:val="13"/>
@@ -1342,7 +1431,7 @@
     </w:p>
     <w:p>
       <w:pPr>
-        <w:pStyle w:val="ListParagraph"/>
+        <w:pStyle w:val="Paragrafoelenco"/>
         <w:numPr>
           <w:ilvl w:val="0"/>
           <w:numId w:val="13"/>
@@ -1360,7 +1449,7 @@
     </w:p>
     <w:p>
       <w:pPr>
-        <w:pStyle w:val="Heading2"/>
+        <w:pStyle w:val="Titolo2"/>
       </w:pPr>
       <w:r>
         <w:t>Modulo sentinella.pl</w:t>
@@ -1419,7 +1508,7 @@
     </w:p>
     <w:p>
       <w:pPr>
-        <w:pStyle w:val="Heading3"/>
+        <w:pStyle w:val="Titolo3"/>
       </w:pPr>
       <w:r>
         <w:t>Percorsi di ronda deterministic</w:t>
@@ -1466,6 +1555,7 @@
           <w:noProof/>
           <w:lang w:eastAsia="it-IT"/>
         </w:rPr>
+        <w:lastRenderedPageBreak/>
         <w:drawing>
           <wp:inline distT="0" distB="0" distL="0" distR="0" wp14:anchorId="06FFB9C7" wp14:editId="76FF814F">
             <wp:extent cx="2789162" cy="1752752"/>
@@ -1511,7 +1601,7 @@
     </w:p>
     <w:p>
       <w:pPr>
-        <w:pStyle w:val="Heading3"/>
+        <w:pStyle w:val="Titolo3"/>
       </w:pPr>
       <w:r>
         <w:t>Percorsi di ronda non deterministici</w:t>
@@ -1563,7 +1653,6 @@
           <w:szCs w:val="24"/>
           <w:lang w:eastAsia="it-IT"/>
         </w:rPr>
-        <w:lastRenderedPageBreak/>
         <w:drawing>
           <wp:inline distT="0" distB="0" distL="0" distR="0" wp14:anchorId="4755A3B5" wp14:editId="43138C0F">
             <wp:extent cx="3530600" cy="2418016"/>
@@ -1622,7 +1711,7 @@
     </w:p>
     <w:p>
       <w:pPr>
-        <w:pStyle w:val="ListParagraph"/>
+        <w:pStyle w:val="Paragrafoelenco"/>
         <w:numPr>
           <w:ilvl w:val="0"/>
           <w:numId w:val="15"/>
@@ -1692,7 +1781,7 @@
     </w:p>
     <w:p>
       <w:pPr>
-        <w:pStyle w:val="ListParagraph"/>
+        <w:pStyle w:val="Paragrafoelenco"/>
         <w:numPr>
           <w:ilvl w:val="0"/>
           <w:numId w:val="15"/>
@@ -1747,7 +1836,7 @@
     </w:p>
     <w:p>
       <w:pPr>
-        <w:pStyle w:val="ListParagraph"/>
+        <w:pStyle w:val="Paragrafoelenco"/>
         <w:numPr>
           <w:ilvl w:val="0"/>
           <w:numId w:val="15"/>
@@ -1972,9 +2061,10 @@
     </w:p>
     <w:p>
       <w:pPr>
-        <w:pStyle w:val="Heading3"/>
-      </w:pPr>
-      <w:r>
+        <w:pStyle w:val="Titolo3"/>
+      </w:pPr>
+      <w:r>
+        <w:lastRenderedPageBreak/>
         <w:t>Area di influenza</w:t>
       </w:r>
     </w:p>
@@ -2068,7 +2158,6 @@
     </w:p>
     <w:p>
       <w:r>
-        <w:lastRenderedPageBreak/>
         <w:t xml:space="preserve">Il predicato </w:t>
       </w:r>
       <w:r>
@@ -2143,7 +2232,7 @@
     </w:p>
     <w:p>
       <w:pPr>
-        <w:pStyle w:val="Heading2"/>
+        <w:pStyle w:val="Titolo2"/>
       </w:pPr>
       <w:r>
         <w:t>Modulo livello.pl</w:t>
@@ -2156,6 +2245,7 @@
     </w:p>
     <w:p>
       <w:r>
+        <w:lastRenderedPageBreak/>
         <w:t xml:space="preserve">Fondamentale per il buon funzionamento del processo decisionale è la definizione </w:t>
       </w:r>
       <w:r>
@@ -2209,7 +2299,6 @@
           <w:noProof/>
           <w:lang w:eastAsia="it-IT"/>
         </w:rPr>
-        <w:lastRenderedPageBreak/>
         <w:drawing>
           <wp:inline distT="0" distB="0" distL="0" distR="0" wp14:anchorId="3FBBD8BF" wp14:editId="39A002D7">
             <wp:extent cx="4552950" cy="1795812"/>
@@ -2399,6 +2488,7 @@
           <w:noProof/>
           <w:lang w:eastAsia="it-IT"/>
         </w:rPr>
+        <w:lastRenderedPageBreak/>
         <w:drawing>
           <wp:inline distT="0" distB="0" distL="0" distR="0" wp14:anchorId="5FD4599A" wp14:editId="4C4B1E2A">
             <wp:extent cx="5943600" cy="940435"/>
@@ -2444,7 +2534,7 @@
     </w:p>
     <w:p>
       <w:pPr>
-        <w:pStyle w:val="Heading2"/>
+        <w:pStyle w:val="Titolo2"/>
       </w:pPr>
       <w:r>
         <w:t>Modulo GUI</w:t>
@@ -2500,15 +2590,7 @@
           <w:rFonts w:cstheme="minorHAnsi"/>
           <w:szCs w:val="24"/>
         </w:rPr>
-        <w:t xml:space="preserve"> di Prolog, su cui è costruito XPCE. In particolare, la finestra viene costruita mappando ogni </w:t>
-      </w:r>
-      <w:r>
-        <w:rPr>
-          <w:rFonts w:cstheme="minorHAnsi"/>
-          <w:szCs w:val="24"/>
-        </w:rPr>
-        <w:lastRenderedPageBreak/>
-        <w:t xml:space="preserve">elemento della matrice che rappresenta la mappa su una serie di sprite (contenuti nell'omonima directory </w:t>
+        <w:t xml:space="preserve"> di Prolog, su cui è costruito XPCE. In particolare, la finestra viene costruita mappando ogni elemento della matrice che rappresenta la mappa su una serie di sprite (contenuti nell'omonima directory </w:t>
       </w:r>
       <w:r>
         <w:rPr>
@@ -2625,7 +2707,7 @@
     <w:p/>
     <w:p>
       <w:pPr>
-        <w:pStyle w:val="Heading1"/>
+        <w:pStyle w:val="Titolo1"/>
       </w:pPr>
       <w:r>
         <w:t>Rappresentazione interna dell’agente</w:t>
@@ -2658,7 +2740,7 @@
     </w:p>
     <w:p>
       <w:pPr>
-        <w:pStyle w:val="Heading2"/>
+        <w:pStyle w:val="Titolo2"/>
       </w:pPr>
       <w:r>
         <w:t>Il pattern decisionale dell’agente</w:t>
@@ -2697,7 +2779,7 @@
     </w:p>
     <w:p>
       <w:pPr>
-        <w:pStyle w:val="ListParagraph"/>
+        <w:pStyle w:val="Paragrafoelenco"/>
         <w:numPr>
           <w:ilvl w:val="0"/>
           <w:numId w:val="17"/>
@@ -2717,7 +2799,7 @@
     </w:p>
     <w:p>
       <w:pPr>
-        <w:pStyle w:val="ListParagraph"/>
+        <w:pStyle w:val="Paragrafoelenco"/>
         <w:numPr>
           <w:ilvl w:val="1"/>
           <w:numId w:val="17"/>
@@ -2744,7 +2826,7 @@
     </w:p>
     <w:p>
       <w:pPr>
-        <w:pStyle w:val="ListParagraph"/>
+        <w:pStyle w:val="Paragrafoelenco"/>
         <w:numPr>
           <w:ilvl w:val="1"/>
           <w:numId w:val="17"/>
@@ -2771,7 +2853,7 @@
     </w:p>
     <w:p>
       <w:pPr>
-        <w:pStyle w:val="ListParagraph"/>
+        <w:pStyle w:val="Paragrafoelenco"/>
         <w:numPr>
           <w:ilvl w:val="0"/>
           <w:numId w:val="17"/>
@@ -2791,7 +2873,7 @@
     </w:p>
     <w:p>
       <w:pPr>
-        <w:pStyle w:val="ListParagraph"/>
+        <w:pStyle w:val="Paragrafoelenco"/>
         <w:numPr>
           <w:ilvl w:val="1"/>
           <w:numId w:val="17"/>
@@ -2818,7 +2900,7 @@
     </w:p>
     <w:p>
       <w:pPr>
-        <w:pStyle w:val="ListParagraph"/>
+        <w:pStyle w:val="Paragrafoelenco"/>
         <w:numPr>
           <w:ilvl w:val="1"/>
           <w:numId w:val="17"/>
@@ -2845,7 +2927,7 @@
     </w:p>
     <w:p>
       <w:pPr>
-        <w:pStyle w:val="ListParagraph"/>
+        <w:pStyle w:val="Paragrafoelenco"/>
         <w:numPr>
           <w:ilvl w:val="1"/>
           <w:numId w:val="17"/>
@@ -2860,6 +2942,7 @@
           <w:rFonts w:ascii="Courier New" w:hAnsi="Courier New" w:cs="Courier New"/>
           <w:szCs w:val="24"/>
         </w:rPr>
+        <w:lastRenderedPageBreak/>
         <w:t>termino(evento)</w:t>
       </w:r>
       <w:r>
@@ -2939,7 +3022,7 @@
     </w:p>
     <w:p>
       <w:pPr>
-        <w:pStyle w:val="ListParagraph"/>
+        <w:pStyle w:val="Paragrafoelenco"/>
         <w:numPr>
           <w:ilvl w:val="0"/>
           <w:numId w:val="18"/>
@@ -2963,7 +3046,7 @@
     </w:p>
     <w:p>
       <w:pPr>
-        <w:pStyle w:val="ListParagraph"/>
+        <w:pStyle w:val="Paragrafoelenco"/>
         <w:numPr>
           <w:ilvl w:val="0"/>
           <w:numId w:val="18"/>
@@ -2987,7 +3070,7 @@
     </w:p>
     <w:p>
       <w:pPr>
-        <w:pStyle w:val="ListParagraph"/>
+        <w:pStyle w:val="Paragrafoelenco"/>
         <w:numPr>
           <w:ilvl w:val="0"/>
           <w:numId w:val="18"/>
@@ -3006,13 +3089,12 @@
           <w:rFonts w:cstheme="minorHAnsi"/>
           <w:szCs w:val="24"/>
         </w:rPr>
-        <w:lastRenderedPageBreak/>
         <w:t>L'agente cerca nuovamente un piano. Se lo trova, procede al punto successivo, altrimenti termina per impossibilità di raggiungere il prigioniero;</w:t>
       </w:r>
     </w:p>
     <w:p>
       <w:pPr>
-        <w:pStyle w:val="ListParagraph"/>
+        <w:pStyle w:val="Paragrafoelenco"/>
         <w:numPr>
           <w:ilvl w:val="0"/>
           <w:numId w:val="18"/>
@@ -3062,7 +3144,42 @@
           <w:rFonts w:cstheme="minorHAnsi"/>
           <w:szCs w:val="24"/>
         </w:rPr>
-        <w:t>Per cercare un piano adatto al raggiungimento del prigioniero, l'agente utilizza la libreria di ricerca fornita dal docente, usando come euristica la distanza euclidea dal prigioniero, mentre la costruzione di un piano d'attesa consiste semplicemente nel restituire una lista contenente tre atomiche aspetto. Il pattern decisionale dell'agente è rappresentato mediante diagramma di flusso in Fig. pattern-decisionale.</w:t>
+        <w:t xml:space="preserve">Per cercare un piano adatto al raggiungimento del prigioniero, l'agente utilizza la libreria di ricerca fornita dal docente, usando come euristica la distanza euclidea dal prigioniero, mentre la costruzione di un piano d'attesa consiste semplicemente nel restituire una lista contenente tre atomiche </w:t>
+      </w:r>
+      <w:r>
+        <w:rPr>
+          <w:rFonts w:ascii="Courier New" w:hAnsi="Courier New" w:cs="Courier New"/>
+          <w:szCs w:val="24"/>
+        </w:rPr>
+        <w:t>aspetto</w:t>
+      </w:r>
+      <w:r>
+        <w:rPr>
+          <w:rFonts w:cstheme="minorHAnsi"/>
+          <w:szCs w:val="24"/>
+        </w:rPr>
+        <w:t>. Il pattern decisionale dell'agente è rappresentato</w:t>
+      </w:r>
+      <w:r>
+        <w:rPr>
+          <w:rFonts w:cstheme="minorHAnsi"/>
+          <w:szCs w:val="24"/>
+        </w:rPr>
+        <w:t xml:space="preserve"> qui di seguito</w:t>
+      </w:r>
+      <w:r>
+        <w:rPr>
+          <w:rFonts w:cstheme="minorHAnsi"/>
+          <w:szCs w:val="24"/>
+        </w:rPr>
+        <w:t xml:space="preserve"> mediante diagramma di flusso</w:t>
+      </w:r>
+      <w:r>
+        <w:rPr>
+          <w:rFonts w:cstheme="minorHAnsi"/>
+          <w:szCs w:val="24"/>
+        </w:rPr>
+        <w:t>.</w:t>
       </w:r>
     </w:p>
     <w:p>
@@ -3076,12 +3193,10 @@
           <w:szCs w:val="24"/>
         </w:rPr>
       </w:pPr>
-      <w:bookmarkStart w:id="0" w:name="_GoBack"/>
-      <w:bookmarkEnd w:id="0"/>
-    </w:p>
-    <w:p>
-      <w:pPr>
-        <w:pStyle w:val="Heading2"/>
+    </w:p>
+    <w:p>
+      <w:pPr>
+        <w:pStyle w:val="Titolo2"/>
       </w:pPr>
       <w:r>
         <w:t>Rappresentazione della conoscenza</w:t>
@@ -3249,7 +3364,21 @@
           <w:rFonts w:cstheme="minorHAnsi"/>
           <w:szCs w:val="24"/>
         </w:rPr>
-        <w:t>Come si può dedurre dalla specifica, il predicato punto_sorvegliato/3 viene usato dall'agente per costruire un elenco dei punti della mappa in cui non dovrebbe trovarsi in certi istanti, poiché tali punti rientrano nell'area di visione di una sentinella.</w:t>
+        <w:t xml:space="preserve">Come si può dedurre dalla specifica, il predicato </w:t>
+      </w:r>
+      <w:r>
+        <w:rPr>
+          <w:rFonts w:ascii="Courier New" w:hAnsi="Courier New" w:cs="Courier New"/>
+          <w:szCs w:val="24"/>
+        </w:rPr>
+        <w:t>punto_sorvegliato/3</w:t>
+      </w:r>
+      <w:r>
+        <w:rPr>
+          <w:rFonts w:cstheme="minorHAnsi"/>
+          <w:szCs w:val="24"/>
+        </w:rPr>
+        <w:t xml:space="preserve"> viene usato dall'agente per costruire un elenco dei punti della mappa in cui non dovrebbe trovarsi in certi istanti, poiché tali punti rientrano nell'area di visione di una sentinella.</w:t>
       </w:r>
     </w:p>
     <w:p>
@@ -3282,7 +3411,29 @@
           <w:rFonts w:cstheme="minorHAnsi"/>
           <w:szCs w:val="24"/>
         </w:rPr>
-        <w:t>, specificato in vai_if.pl, che viene usato ogni volta che l'agente si trova nelle condizioni di dover fare delle assunzioni (ovvero, ogni volta che viene chiamato il meta-interprete). Nel progetto dell'agente stealth si è scelto di regolare le assunzioni dell'agente, fornendogli due modalità distinte di assunzioni: una più “cauta” e una più “rischiosa”, che saranno affrontate nella</w:t>
+        <w:t xml:space="preserve">, specificato in </w:t>
+      </w:r>
+      <w:r>
+        <w:rPr>
+          <w:rFonts w:ascii="Courier New" w:hAnsi="Courier New" w:cs="Courier New"/>
+          <w:szCs w:val="24"/>
+        </w:rPr>
+        <w:t>vai_if.pl</w:t>
+      </w:r>
+      <w:r>
+        <w:rPr>
+          <w:rFonts w:cstheme="minorHAnsi"/>
+          <w:szCs w:val="24"/>
+        </w:rPr>
+        <w:t xml:space="preserve">, che viene usato ogni volta che l'agente si trova nelle condizioni di dover fare delle assunzioni (ovvero, ogni volta che viene chiamato il meta-interprete). Nel progetto </w:t>
+      </w:r>
+      <w:r>
+        <w:rPr>
+          <w:rFonts w:cstheme="minorHAnsi"/>
+          <w:szCs w:val="24"/>
+        </w:rPr>
+        <w:lastRenderedPageBreak/>
+        <w:t>dell'agente stealth si è scelto di regolare le assunzioni dell'agente, fornendogli due modalità distinte di assunzioni: una più “cauta” e una più “rischiosa”, che saranno affrontate nella</w:t>
       </w:r>
     </w:p>
     <w:p>
@@ -3381,7 +3532,43 @@
           <w:rFonts w:cstheme="minorHAnsi"/>
           <w:szCs w:val="24"/>
         </w:rPr>
-        <w:t>Dato che, come si vedrà nel prossimo capitolo, le sentinelle possono avere un comportamento non deterministico, non esistono assunzioni contrarie. Potrebbe capitare, quindi, una situazione in cui l'agente ha imparato che (conosce) la posizione della sentinella S nel tempo T sarà il punto P, ma che assuma anche che, sempre nel tempo T, la stessa sentinella S si trovi in un punto P</w:t>
+        <w:t>Dato che, com</w:t>
+      </w:r>
+      <w:r>
+        <w:rPr>
+          <w:rFonts w:cstheme="minorHAnsi"/>
+          <w:szCs w:val="24"/>
+        </w:rPr>
+        <w:t>e spiegato nella sezione 2.2</w:t>
+      </w:r>
+      <w:r>
+        <w:rPr>
+          <w:rFonts w:cstheme="minorHAnsi"/>
+          <w:szCs w:val="24"/>
+        </w:rPr>
+        <w:t>, le sentinelle possono avere un comportamento non deterministico, non esistono assunzioni contrarie. Potrebbe capitare, quindi, una situazione in cui l'agente ha imparato che (</w:t>
+      </w:r>
+      <w:r>
+        <w:rPr>
+          <w:rFonts w:cstheme="minorHAnsi"/>
+          <w:szCs w:val="24"/>
+        </w:rPr>
+        <w:t xml:space="preserve">dunque </w:t>
+      </w:r>
+      <w:r>
+        <w:rPr>
+          <w:rFonts w:cstheme="minorHAnsi"/>
+          <w:i/>
+          <w:szCs w:val="24"/>
+        </w:rPr>
+        <w:t>conosce</w:t>
+      </w:r>
+      <w:r>
+        <w:rPr>
+          <w:rFonts w:cstheme="minorHAnsi"/>
+          <w:szCs w:val="24"/>
+        </w:rPr>
+        <w:t>) la posizione della sentinella S nel tempo T sarà il punto P, ma che assuma anche che, sempre nel tempo T, la stessa sentinella S si trovi in un punto P</w:t>
       </w:r>
       <w:r>
         <w:rPr>
@@ -3396,15 +3583,7 @@
           <w:rFonts w:cstheme="minorHAnsi"/>
           <w:szCs w:val="24"/>
         </w:rPr>
-        <w:t xml:space="preserve"> diverso da P. </w:t>
-      </w:r>
-      <w:r>
-        <w:rPr>
-          <w:rFonts w:cstheme="minorHAnsi"/>
-          <w:szCs w:val="24"/>
-        </w:rPr>
-        <w:lastRenderedPageBreak/>
-        <w:t>Questo permette all'agente di pianificare un percorso che tenga conto anche del rischio di un cambio di ronda delle sentinelle.</w:t>
+        <w:t xml:space="preserve"> diverso da P. Questo permette all'agente di pianificare un percorso che tenga conto anche del rischio di un cambio di ronda delle sentinelle.</w:t>
       </w:r>
     </w:p>
     <w:p>
@@ -3415,17 +3594,19 @@
         <w:spacing w:after="0" w:line="240" w:lineRule="auto"/>
         <w:rPr>
           <w:rFonts w:cstheme="minorHAnsi"/>
-          <w:sz w:val="24"/>
-          <w:szCs w:val="24"/>
-        </w:rPr>
-      </w:pPr>
-    </w:p>
-    <w:p>
-      <w:pPr>
-        <w:pStyle w:val="Heading2"/>
-      </w:pPr>
-      <w:r>
-        <w:t>REGOLE DI ASSUNZIONE DELL’AGENTE</w:t>
+          <w:szCs w:val="24"/>
+        </w:rPr>
+      </w:pPr>
+    </w:p>
+    <w:p>
+      <w:pPr>
+        <w:pStyle w:val="Titolo2"/>
+      </w:pPr>
+      <w:r>
+        <w:t>I</w:t>
+      </w:r>
+      <w:r>
+        <w:t>mplementazione del framework per la ricerca</w:t>
       </w:r>
     </w:p>
     <w:p>
@@ -3444,21 +3625,70 @@
           <w:rFonts w:cstheme="minorHAnsi"/>
           <w:szCs w:val="24"/>
         </w:rPr>
-        <w:t xml:space="preserve">Come anticipato nella sezione precedente, l'agente presenta due diverse modalità di assunzione, una più rischiosa e una più cauta. Prima di eseguire il programma, è possibile impostare la strategia di assunzione mediante il predicato </w:t>
+        <w:t>Il framework per la ricerca fornito dal docente</w:t>
+      </w:r>
+      <w:r>
+        <w:rPr>
+          <w:rFonts w:cstheme="minorHAnsi"/>
+          <w:szCs w:val="24"/>
+        </w:rPr>
+        <w:t xml:space="preserve"> viene utilizzato nella ricerca di un percorso il più possibile breve per raggiungere il prigioniero. L’utilizzo del framework richiede l’implementazione dei predicati </w:t>
       </w:r>
       <w:r>
         <w:rPr>
           <w:rFonts w:ascii="Courier New" w:hAnsi="Courier New" w:cs="Courier New"/>
           <w:szCs w:val="24"/>
         </w:rPr>
-        <w:t>strategia_assunzioni/1</w:t>
-      </w:r>
-      <w:r>
-        <w:rPr>
-          <w:rFonts w:cstheme="minorHAnsi"/>
-          <w:szCs w:val="24"/>
-        </w:rPr>
-        <w:t>. Segue una descrizione delle diverse strategie di assunzione.</w:t>
+        <w:t>vicini/2</w:t>
+      </w:r>
+      <w:r>
+        <w:rPr>
+          <w:rFonts w:cstheme="minorHAnsi"/>
+          <w:szCs w:val="24"/>
+        </w:rPr>
+        <w:t xml:space="preserve">, </w:t>
+      </w:r>
+      <w:r>
+        <w:rPr>
+          <w:rFonts w:ascii="Courier New" w:hAnsi="Courier New" w:cs="Courier New"/>
+          <w:szCs w:val="24"/>
+        </w:rPr>
+        <w:t>costo/3</w:t>
+      </w:r>
+      <w:r>
+        <w:rPr>
+          <w:rFonts w:cstheme="minorHAnsi"/>
+          <w:szCs w:val="24"/>
+        </w:rPr>
+        <w:t xml:space="preserve">, </w:t>
+      </w:r>
+      <w:r>
+        <w:rPr>
+          <w:rFonts w:ascii="Courier New" w:hAnsi="Courier New" w:cs="Courier New"/>
+          <w:szCs w:val="24"/>
+        </w:rPr>
+        <w:t>h/2</w:t>
+      </w:r>
+      <w:r>
+        <w:rPr>
+          <w:rFonts w:cstheme="minorHAnsi"/>
+          <w:szCs w:val="24"/>
+        </w:rPr>
+        <w:t xml:space="preserve"> e del tipo </w:t>
+      </w:r>
+      <w:r>
+        <w:rPr>
+          <w:rFonts w:ascii="Courier New" w:hAnsi="Courier New" w:cs="Courier New"/>
+          <w:szCs w:val="24"/>
+        </w:rPr>
+        <w:t>nc</w:t>
+      </w:r>
+      <w:r>
+        <w:rPr>
+          <w:rFonts w:cstheme="minorHAnsi"/>
+          <w:szCs w:val="24"/>
+        </w:rPr>
+        <w:t>.</w:t>
       </w:r>
     </w:p>
     <w:p>
@@ -3469,17 +3699,85 @@
         <w:spacing w:after="0" w:line="240" w:lineRule="auto"/>
         <w:rPr>
           <w:rFonts w:cstheme="minorHAnsi"/>
-          <w:sz w:val="24"/>
-          <w:szCs w:val="24"/>
-        </w:rPr>
-      </w:pPr>
-    </w:p>
-    <w:p>
-      <w:pPr>
-        <w:pStyle w:val="Heading3"/>
-      </w:pPr>
-      <w:r>
-        <w:t>MODALITA’ RISK</w:t>
+          <w:szCs w:val="24"/>
+        </w:rPr>
+      </w:pPr>
+      <w:r>
+        <w:rPr>
+          <w:rFonts w:cstheme="minorHAnsi"/>
+          <w:szCs w:val="24"/>
+        </w:rPr>
+        <w:t xml:space="preserve">Il tipo </w:t>
+      </w:r>
+      <w:r>
+        <w:rPr>
+          <w:rFonts w:ascii="Courier New" w:hAnsi="Courier New" w:cs="Courier New"/>
+          <w:szCs w:val="24"/>
+        </w:rPr>
+        <w:t>nc</w:t>
+      </w:r>
+      <w:r>
+        <w:rPr>
+          <w:rFonts w:cstheme="minorHAnsi"/>
+          <w:szCs w:val="24"/>
+        </w:rPr>
+        <w:t xml:space="preserve"> è implementato rappresentando un nodo come un atomo </w:t>
+      </w:r>
+      <w:r>
+        <w:rPr>
+          <w:rFonts w:ascii="Courier New" w:hAnsi="Courier New" w:cs="Courier New"/>
+          <w:szCs w:val="24"/>
+        </w:rPr>
+        <w:t>passo(P,T)</w:t>
+      </w:r>
+      <w:r>
+        <w:rPr>
+          <w:rFonts w:cstheme="minorHAnsi"/>
+          <w:szCs w:val="24"/>
+        </w:rPr>
+        <w:t xml:space="preserve">, dove P è un punto della mappa e T è il tempo in cui l’agente prevede di trovarsi in quel punto, durante l’attuazione del piano. Questa implementazione rischia di rendere eccessivamente complesso il processo di ricerca, dando luogo a dei cicli dal punto di vista dei punti della mappa: ad esempio, l’albero di ricerca dell’agente potrebbe contenere più nodi (anche infiniti) corrispondenti allo stesso punto P della mappa, ma con un valore di T in </w:t>
+      </w:r>
+      <w:r>
+        <w:rPr>
+          <w:rFonts w:ascii="Courier New" w:hAnsi="Courier New" w:cs="Courier New"/>
+          <w:szCs w:val="24"/>
+        </w:rPr>
+        <w:t>passo(P,T)</w:t>
+      </w:r>
+      <w:r>
+        <w:rPr>
+          <w:rFonts w:cstheme="minorHAnsi"/>
+          <w:szCs w:val="24"/>
+        </w:rPr>
+        <w:t xml:space="preserve"> differente. Per questo motivo, si è deciso di adattare la strategia di taglio dei cicli per evitare che l’agente pianifichi di passare più volte per uno stesso punto. La nuova strategia è chiamata </w:t>
+      </w:r>
+      <w:r>
+        <w:rPr>
+          <w:rFonts w:ascii="Courier New" w:hAnsi="Courier New" w:cs="Courier New"/>
+          <w:szCs w:val="24"/>
+        </w:rPr>
+        <w:t>taglio_cicli_custom</w:t>
+      </w:r>
+      <w:r>
+        <w:rPr>
+          <w:rFonts w:cstheme="minorHAnsi"/>
+          <w:szCs w:val="24"/>
+        </w:rPr>
+        <w:t xml:space="preserve"> ed è possibile trovarla in </w:t>
+      </w:r>
+      <w:r>
+        <w:rPr>
+          <w:rFonts w:ascii="Courier New" w:hAnsi="Courier New" w:cs="Courier New"/>
+          <w:szCs w:val="24"/>
+        </w:rPr>
+        <w:t>lib\Ricerca</w:t>
+      </w:r>
+      <w:r>
+        <w:rPr>
+          <w:rFonts w:cstheme="minorHAnsi"/>
+          <w:szCs w:val="24"/>
+        </w:rPr>
+        <w:t>, insieme alle altre strategie.</w:t>
       </w:r>
     </w:p>
     <w:p>
@@ -3498,112 +3796,42 @@
           <w:rFonts w:cstheme="minorHAnsi"/>
           <w:szCs w:val="24"/>
         </w:rPr>
-        <w:t>Si supponga che l'agente si trovi, al tempo T</w:t>
-      </w:r>
-      <w:r>
-        <w:rPr>
-          <w:rFonts w:cstheme="minorHAnsi"/>
-          <w:szCs w:val="24"/>
-          <w:vertAlign w:val="subscript"/>
-        </w:rPr>
-        <w:t>0</w:t>
-      </w:r>
-      <w:r>
-        <w:rPr>
-          <w:rFonts w:cstheme="minorHAnsi"/>
-          <w:szCs w:val="24"/>
-        </w:rPr>
-        <w:t>, in una posizione P</w:t>
-      </w:r>
-      <w:r>
-        <w:rPr>
-          <w:rFonts w:cstheme="minorHAnsi"/>
-          <w:szCs w:val="24"/>
-          <w:vertAlign w:val="subscript"/>
-        </w:rPr>
-        <w:t>0</w:t>
-      </w:r>
-      <w:r>
-        <w:rPr>
-          <w:rFonts w:cstheme="minorHAnsi"/>
-          <w:szCs w:val="24"/>
-        </w:rPr>
-        <w:t xml:space="preserve"> e che nella mappa ci sia una sentinella S in posizione S</w:t>
-      </w:r>
-      <w:r>
-        <w:rPr>
-          <w:rFonts w:cstheme="minorHAnsi"/>
-          <w:szCs w:val="24"/>
-          <w:vertAlign w:val="subscript"/>
-        </w:rPr>
-        <w:t>p</w:t>
-      </w:r>
-      <w:r>
-        <w:rPr>
-          <w:rFonts w:cstheme="minorHAnsi"/>
-          <w:szCs w:val="24"/>
-        </w:rPr>
-        <w:t xml:space="preserve"> che guarda verso nord. L'agente inizia a pianificare il percorso e, quando chiama il predicato pensa_sicuro/2, decide se assumere che un punto P</w:t>
-      </w:r>
-      <w:r>
-        <w:rPr>
-          <w:rFonts w:cstheme="minorHAnsi"/>
-          <w:szCs w:val="24"/>
-          <w:vertAlign w:val="subscript"/>
-        </w:rPr>
-        <w:t>1</w:t>
-      </w:r>
-      <w:r>
-        <w:rPr>
-          <w:rFonts w:cstheme="minorHAnsi"/>
-          <w:szCs w:val="24"/>
-        </w:rPr>
-        <w:t xml:space="preserve"> sia sorvegliato o meno da una qualche sentinella. Tale decisione è affermativa nel caso in cui, detti P</w:t>
-      </w:r>
-      <w:r>
-        <w:rPr>
-          <w:rFonts w:cstheme="minorHAnsi"/>
-          <w:szCs w:val="24"/>
-          <w:vertAlign w:val="subscript"/>
-        </w:rPr>
-        <w:t>ne</w:t>
-      </w:r>
-      <w:r>
-        <w:rPr>
-          <w:rFonts w:cstheme="minorHAnsi"/>
-          <w:szCs w:val="24"/>
-        </w:rPr>
-        <w:t xml:space="preserve"> e P</w:t>
-      </w:r>
-      <w:r>
-        <w:rPr>
-          <w:rFonts w:cstheme="minorHAnsi"/>
-          <w:szCs w:val="24"/>
-          <w:vertAlign w:val="subscript"/>
-        </w:rPr>
-        <w:t>so</w:t>
-      </w:r>
-      <w:r>
-        <w:rPr>
-          <w:rFonts w:cstheme="minorHAnsi"/>
-          <w:szCs w:val="24"/>
-        </w:rPr>
-        <w:t xml:space="preserve"> rispettivamente gli angoli nord-est e sud-ovest del campo visivo della sentinella, il punto P1 si trovi nel campo visivo della sentinella, oppure non oltre la riga che si trova a nord di P</w:t>
-      </w:r>
-      <w:r>
-        <w:rPr>
-          <w:rFonts w:cstheme="minorHAnsi"/>
-          <w:szCs w:val="24"/>
-          <w:vertAlign w:val="subscript"/>
-        </w:rPr>
-        <w:t>ne</w:t>
-      </w:r>
-      <w:r>
-        <w:rPr>
-          <w:rFonts w:cstheme="minorHAnsi"/>
-          <w:szCs w:val="24"/>
-        </w:rPr>
-        <w:t>. Lo stesso ragionamento vale per tutte le altre direzioni in cui la sentinella può guardare.</w:t>
+        <w:t xml:space="preserve">Il predicato </w:t>
+      </w:r>
+      <w:r>
+        <w:rPr>
+          <w:rFonts w:ascii="Courier New" w:hAnsi="Courier New" w:cs="Courier New"/>
+          <w:szCs w:val="24"/>
+        </w:rPr>
+        <w:t>vicini/2</w:t>
+      </w:r>
+      <w:r>
+        <w:rPr>
+          <w:rFonts w:cstheme="minorHAnsi"/>
+          <w:szCs w:val="24"/>
+        </w:rPr>
+        <w:t xml:space="preserve"> riceve in ingresso un nodo e ne restituisce i gli adiacenti all’interno dell’albero di ricerca. I vicini sono calcolati considerando innanzitutto tutti i </w:t>
+      </w:r>
+      <w:r>
+        <w:rPr>
+          <w:rFonts w:cstheme="minorHAnsi"/>
+          <w:szCs w:val="24"/>
+        </w:rPr>
+        <w:t xml:space="preserve">nodi corrispondenti a </w:t>
+      </w:r>
+      <w:r>
+        <w:rPr>
+          <w:rFonts w:cstheme="minorHAnsi"/>
+          <w:szCs w:val="24"/>
+        </w:rPr>
+        <w:t>punti adiacenti al punto del nodo di cui si stanno calcolando i vic</w:t>
+      </w:r>
+      <w:r>
+        <w:rPr>
+          <w:rFonts w:cstheme="minorHAnsi"/>
+          <w:szCs w:val="24"/>
+        </w:rPr>
+        <w:t>ini. Dopodiché, da questi nodi vengono eliminati quelli a cui corrispondono ostacoli o sentinelle e quelli in cui l’agente prevede di essere avvistato. La ricerca procede poi esplorando i nodi rimasti.</w:t>
       </w:r>
     </w:p>
     <w:p>
@@ -3622,7 +3850,7 @@
           <w:rFonts w:cstheme="minorHAnsi"/>
           <w:szCs w:val="24"/>
         </w:rPr>
-        <w:t>In altre parole, l'agente assume che il campo visivo della sentinella si sposti (nella direzione in cui sta guardando) di non più di tre punti, ipotizzando un percorso di ronda rettilineo. Questo approccio, in generale, produce percorsi più brevi, ma avvistamenti più frequenti.</w:t>
+        <w:t>Poiché si vuole simulare una missione di salvataggio da una situazione critica, il raggiungimento del prigioniero deve avvenire nel minor tempo possibile. Il costo di un singolo passo (così come di un’attesa) è fissato a 1, per fare in modo che non ci siano discrepanze temporali tra il movimento dell’agente e quello delle sentinelle. L’euristica di un nodo, invece, è calcolata sommando la distanza euclidea di quel nodo dal goal e il tempo passato fino a quel momento.</w:t>
       </w:r>
     </w:p>
     <w:p>
@@ -3633,29 +3861,20 @@
         <w:spacing w:after="0" w:line="240" w:lineRule="auto"/>
         <w:rPr>
           <w:rFonts w:cstheme="minorHAnsi"/>
-          <w:szCs w:val="24"/>
-        </w:rPr>
-      </w:pPr>
-      <w:r>
-        <w:rPr>
-          <w:rFonts w:cstheme="minorHAnsi"/>
-          <w:szCs w:val="24"/>
-        </w:rPr>
-        <w:t xml:space="preserve">Si può osservare un esempio del ragionamento basato su assunzioni nella modalità </w:t>
-      </w:r>
-      <w:r>
-        <w:rPr>
-          <w:rFonts w:ascii="Courier New" w:hAnsi="Courier New" w:cs="Courier New"/>
-          <w:szCs w:val="24"/>
-        </w:rPr>
-        <w:t>risk</w:t>
-      </w:r>
-      <w:r>
-        <w:rPr>
-          <w:rFonts w:cstheme="minorHAnsi"/>
-          <w:szCs w:val="24"/>
-        </w:rPr>
-        <w:t xml:space="preserve"> in Fig. Risk.png. Le aree di colore arancione sono quelle relative al campo visivo delle sentinelle, mentre quelle rosse sono quelle in cui l'agente assume l'estensione del campo visivo.</w:t>
+          <w:sz w:val="24"/>
+          <w:szCs w:val="24"/>
+        </w:rPr>
+      </w:pPr>
+    </w:p>
+    <w:p>
+      <w:pPr>
+        <w:pStyle w:val="Titolo2"/>
+      </w:pPr>
+      <w:r>
+        <w:t>R</w:t>
+      </w:r>
+      <w:r>
+        <w:t>egole di assunzione per l’agente</w:t>
       </w:r>
     </w:p>
     <w:p>
@@ -3666,17 +3885,29 @@
         <w:spacing w:after="0" w:line="240" w:lineRule="auto"/>
         <w:rPr>
           <w:rFonts w:cstheme="minorHAnsi"/>
-          <w:sz w:val="24"/>
-          <w:szCs w:val="24"/>
-        </w:rPr>
-      </w:pPr>
-    </w:p>
-    <w:p>
-      <w:pPr>
-        <w:pStyle w:val="Heading3"/>
-      </w:pPr>
-      <w:r>
-        <w:t>MODALITA’ CAUTION</w:t>
+          <w:szCs w:val="24"/>
+        </w:rPr>
+      </w:pPr>
+      <w:r>
+        <w:rPr>
+          <w:rFonts w:cstheme="minorHAnsi"/>
+          <w:szCs w:val="24"/>
+        </w:rPr>
+        <w:t xml:space="preserve">Come anticipato nella sezione precedente, l'agente presenta due diverse modalità di assunzione, una più rischiosa e una più cauta. Prima di eseguire il programma, è possibile impostare la strategia di assunzione mediante il predicato </w:t>
+      </w:r>
+      <w:r>
+        <w:rPr>
+          <w:rFonts w:ascii="Courier New" w:hAnsi="Courier New" w:cs="Courier New"/>
+          <w:szCs w:val="24"/>
+        </w:rPr>
+        <w:t>strategia_assunzioni/1</w:t>
+      </w:r>
+      <w:r>
+        <w:rPr>
+          <w:rFonts w:cstheme="minorHAnsi"/>
+          <w:szCs w:val="24"/>
+        </w:rPr>
+        <w:t>. Segue una descrizione delle diverse strategie di assunzione.</w:t>
       </w:r>
     </w:p>
     <w:p>
@@ -3687,194 +3918,21 @@
         <w:spacing w:after="0" w:line="240" w:lineRule="auto"/>
         <w:rPr>
           <w:rFonts w:cstheme="minorHAnsi"/>
-          <w:szCs w:val="24"/>
-        </w:rPr>
-      </w:pPr>
-      <w:r>
-        <w:rPr>
-          <w:rFonts w:cstheme="minorHAnsi"/>
-          <w:szCs w:val="24"/>
-        </w:rPr>
-        <w:t>Come nel caso precedente, si assuma che l'agente, nel tempo T</w:t>
-      </w:r>
-      <w:r>
-        <w:rPr>
-          <w:rFonts w:cstheme="minorHAnsi"/>
-          <w:szCs w:val="24"/>
-          <w:vertAlign w:val="subscript"/>
-        </w:rPr>
-        <w:t>0</w:t>
-      </w:r>
-      <w:r>
-        <w:rPr>
-          <w:rFonts w:cstheme="minorHAnsi"/>
-          <w:szCs w:val="24"/>
-        </w:rPr>
-        <w:t>, occupi la posizione P</w:t>
-      </w:r>
-      <w:r>
-        <w:rPr>
-          <w:rFonts w:cstheme="minorHAnsi"/>
-          <w:szCs w:val="24"/>
-          <w:vertAlign w:val="subscript"/>
-        </w:rPr>
-        <w:t>0</w:t>
-      </w:r>
-      <w:r>
-        <w:rPr>
-          <w:rFonts w:cstheme="minorHAnsi"/>
-          <w:szCs w:val="24"/>
-        </w:rPr>
-        <w:t>, mentre la sentinella S occupi la posizione Ps e guardi verso nord. Quando l'agente pianifica il percorso, si ritroverà a chiamare più volte il predicato decide_se_assumere(punto_sorvegliato(S; P</w:t>
-      </w:r>
-      <w:r>
-        <w:rPr>
-          <w:rFonts w:cstheme="minorHAnsi"/>
-          <w:szCs w:val="24"/>
-          <w:vertAlign w:val="subscript"/>
-        </w:rPr>
-        <w:t>s1</w:t>
-      </w:r>
-      <w:r>
-        <w:rPr>
-          <w:rFonts w:cstheme="minorHAnsi"/>
-          <w:szCs w:val="24"/>
-        </w:rPr>
-        <w:t>; T</w:t>
-      </w:r>
-      <w:r>
-        <w:rPr>
-          <w:rFonts w:cstheme="minorHAnsi"/>
-          <w:szCs w:val="24"/>
-          <w:vertAlign w:val="subscript"/>
-        </w:rPr>
-        <w:t>i</w:t>
-      </w:r>
-      <w:r>
-        <w:rPr>
-          <w:rFonts w:cstheme="minorHAnsi"/>
-          <w:szCs w:val="24"/>
-        </w:rPr>
-        <w:t>)). Per prima cosa, l'agente calcola la differenza temporale T</w:t>
-      </w:r>
-      <w:r>
-        <w:rPr>
-          <w:rFonts w:cstheme="minorHAnsi"/>
-          <w:szCs w:val="24"/>
-          <w:vertAlign w:val="subscript"/>
-        </w:rPr>
-        <w:t>diff</w:t>
-      </w:r>
-      <w:r>
-        <w:rPr>
-          <w:rFonts w:cstheme="minorHAnsi"/>
-          <w:szCs w:val="24"/>
-        </w:rPr>
-        <w:t xml:space="preserve"> = T</w:t>
-      </w:r>
-      <w:r>
-        <w:rPr>
-          <w:rFonts w:cstheme="minorHAnsi"/>
-          <w:szCs w:val="24"/>
-          <w:vertAlign w:val="subscript"/>
-        </w:rPr>
-        <w:t>i</w:t>
-      </w:r>
-      <w:r>
-        <w:rPr>
-          <w:rFonts w:cstheme="minorHAnsi"/>
-          <w:szCs w:val="24"/>
-        </w:rPr>
-        <w:t xml:space="preserve"> </w:t>
-      </w:r>
-      <w:r>
-        <w:rPr>
-          <w:rFonts w:ascii="Calibri" w:eastAsia="Calibri" w:hAnsi="Calibri" w:cs="Calibri"/>
-          <w:szCs w:val="24"/>
-        </w:rPr>
-        <w:t>-</w:t>
-      </w:r>
-      <w:r>
-        <w:rPr>
-          <w:rFonts w:cstheme="minorHAnsi"/>
-          <w:szCs w:val="24"/>
-        </w:rPr>
-        <w:t xml:space="preserve"> T</w:t>
-      </w:r>
-      <w:r>
-        <w:rPr>
-          <w:rFonts w:cstheme="minorHAnsi"/>
-          <w:szCs w:val="24"/>
-          <w:vertAlign w:val="subscript"/>
-        </w:rPr>
-        <w:t>0</w:t>
-      </w:r>
-      <w:r>
-        <w:rPr>
-          <w:rFonts w:cstheme="minorHAnsi"/>
-          <w:szCs w:val="24"/>
-        </w:rPr>
-        <w:t>. Per ogni T</w:t>
-      </w:r>
-      <w:r>
-        <w:rPr>
-          <w:rFonts w:cstheme="minorHAnsi"/>
-          <w:szCs w:val="24"/>
-          <w:vertAlign w:val="subscript"/>
-        </w:rPr>
-        <w:t>diff</w:t>
-      </w:r>
-      <w:r>
-        <w:rPr>
-          <w:rFonts w:cstheme="minorHAnsi"/>
-          <w:szCs w:val="24"/>
-        </w:rPr>
-        <w:t xml:space="preserve"> &gt; 0, l'agente assume che il punto P</w:t>
-      </w:r>
-      <w:r>
-        <w:rPr>
-          <w:rFonts w:cstheme="minorHAnsi"/>
-          <w:szCs w:val="24"/>
-          <w:vertAlign w:val="subscript"/>
-        </w:rPr>
-        <w:t>s1</w:t>
-      </w:r>
-      <w:r>
-        <w:rPr>
-          <w:rFonts w:cstheme="minorHAnsi"/>
-          <w:szCs w:val="24"/>
-        </w:rPr>
-        <w:t xml:space="preserve"> sia sorvegliato nel tempo T</w:t>
-      </w:r>
-      <w:r>
-        <w:rPr>
-          <w:rFonts w:cstheme="minorHAnsi"/>
-          <w:szCs w:val="24"/>
-          <w:vertAlign w:val="subscript"/>
-        </w:rPr>
-        <w:t>i</w:t>
-      </w:r>
-      <w:r>
-        <w:rPr>
-          <w:rFonts w:cstheme="minorHAnsi"/>
-          <w:szCs w:val="24"/>
-        </w:rPr>
-        <w:t xml:space="preserve"> se e solo se tale punto rientra nel campo visivo attuale della sentinella, dilatato di T</w:t>
-      </w:r>
-      <w:r>
-        <w:rPr>
-          <w:rFonts w:cstheme="minorHAnsi"/>
-          <w:szCs w:val="24"/>
-          <w:vertAlign w:val="subscript"/>
-        </w:rPr>
-        <w:t>diff</w:t>
-      </w:r>
-      <w:r>
-        <w:rPr>
-          <w:rFonts w:cstheme="minorHAnsi"/>
-          <w:szCs w:val="24"/>
-        </w:rPr>
-        <w:t xml:space="preserve"> punti nella direzione in cui la sentinella guarda. In questo caso la dilatazione del campo visivo è molto più ampia e determina, come effetto nel mondo esterno, un percorso pianificato più lungo ma più sicuro.</w:t>
+          <w:sz w:val="24"/>
+          <w:szCs w:val="24"/>
+        </w:rPr>
+      </w:pPr>
+    </w:p>
+    <w:p>
+      <w:pPr>
+        <w:pStyle w:val="Titolo3"/>
+      </w:pPr>
+      <w:r>
+        <w:lastRenderedPageBreak/>
+        <w:t>Modalità</w:t>
+      </w:r>
+      <w:r>
+        <w:t xml:space="preserve"> RISK</w:t>
       </w:r>
     </w:p>
     <w:p>
@@ -3893,21 +3951,126 @@
           <w:rFonts w:cstheme="minorHAnsi"/>
           <w:szCs w:val="24"/>
         </w:rPr>
-        <w:t xml:space="preserve">Anche in questo caso, si può vedere un esempio in Fig. </w:t>
-      </w:r>
-      <w:r>
-        <w:rPr>
-          <w:rFonts w:ascii="Courier New" w:hAnsi="Courier New" w:cstheme="minorHAnsi"/>
-          <w:szCs w:val="24"/>
-        </w:rPr>
-        <w:t>caution</w:t>
-      </w:r>
-      <w:r>
-        <w:rPr>
-          <w:rFonts w:cstheme="minorHAnsi"/>
-          <w:szCs w:val="24"/>
-        </w:rPr>
-        <w:t>.png, con le stesse regole di visualizzazione dell'esempio precedente.</w:t>
+        <w:t>Si supponga che l'agente si trovi, al tempo T</w:t>
+      </w:r>
+      <w:r>
+        <w:rPr>
+          <w:rFonts w:cstheme="minorHAnsi"/>
+          <w:szCs w:val="24"/>
+          <w:vertAlign w:val="subscript"/>
+        </w:rPr>
+        <w:t>0</w:t>
+      </w:r>
+      <w:r>
+        <w:rPr>
+          <w:rFonts w:cstheme="minorHAnsi"/>
+          <w:szCs w:val="24"/>
+        </w:rPr>
+        <w:t>, in una posizione P</w:t>
+      </w:r>
+      <w:r>
+        <w:rPr>
+          <w:rFonts w:cstheme="minorHAnsi"/>
+          <w:szCs w:val="24"/>
+          <w:vertAlign w:val="subscript"/>
+        </w:rPr>
+        <w:t>0</w:t>
+      </w:r>
+      <w:r>
+        <w:rPr>
+          <w:rFonts w:cstheme="minorHAnsi"/>
+          <w:szCs w:val="24"/>
+        </w:rPr>
+        <w:t xml:space="preserve"> e che nella mappa ci sia una sentinella S in posizione S</w:t>
+      </w:r>
+      <w:r>
+        <w:rPr>
+          <w:rFonts w:cstheme="minorHAnsi"/>
+          <w:szCs w:val="24"/>
+          <w:vertAlign w:val="subscript"/>
+        </w:rPr>
+        <w:t>p</w:t>
+      </w:r>
+      <w:r>
+        <w:rPr>
+          <w:rFonts w:cstheme="minorHAnsi"/>
+          <w:szCs w:val="24"/>
+        </w:rPr>
+        <w:t xml:space="preserve"> che guarda verso nord. L'agente inizia a pianificare il percorso e, quando chiama il predicato </w:t>
+      </w:r>
+      <w:r>
+        <w:rPr>
+          <w:rFonts w:ascii="Courier New" w:hAnsi="Courier New" w:cs="Courier New"/>
+          <w:szCs w:val="24"/>
+        </w:rPr>
+        <w:t>pensa_sicuro/2</w:t>
+      </w:r>
+      <w:r>
+        <w:rPr>
+          <w:rFonts w:cstheme="minorHAnsi"/>
+          <w:szCs w:val="24"/>
+        </w:rPr>
+        <w:t>, decide se assumere che un punto P</w:t>
+      </w:r>
+      <w:r>
+        <w:rPr>
+          <w:rFonts w:cstheme="minorHAnsi"/>
+          <w:szCs w:val="24"/>
+          <w:vertAlign w:val="subscript"/>
+        </w:rPr>
+        <w:t>1</w:t>
+      </w:r>
+      <w:r>
+        <w:rPr>
+          <w:rFonts w:cstheme="minorHAnsi"/>
+          <w:szCs w:val="24"/>
+        </w:rPr>
+        <w:t xml:space="preserve"> sia sorvegliato o meno da una qualche sentinella. Tale decisione è affermativa nel caso in cui, detti P</w:t>
+      </w:r>
+      <w:r>
+        <w:rPr>
+          <w:rFonts w:cstheme="minorHAnsi"/>
+          <w:szCs w:val="24"/>
+          <w:vertAlign w:val="subscript"/>
+        </w:rPr>
+        <w:t>ne</w:t>
+      </w:r>
+      <w:r>
+        <w:rPr>
+          <w:rFonts w:cstheme="minorHAnsi"/>
+          <w:szCs w:val="24"/>
+        </w:rPr>
+        <w:t xml:space="preserve"> e P</w:t>
+      </w:r>
+      <w:r>
+        <w:rPr>
+          <w:rFonts w:cstheme="minorHAnsi"/>
+          <w:szCs w:val="24"/>
+          <w:vertAlign w:val="subscript"/>
+        </w:rPr>
+        <w:t>so</w:t>
+      </w:r>
+      <w:r>
+        <w:rPr>
+          <w:rFonts w:cstheme="minorHAnsi"/>
+          <w:szCs w:val="24"/>
+        </w:rPr>
+        <w:t xml:space="preserve"> rispettivamente gli angoli nord-est e sud-ovest del campo visivo della sentinella, il punto P1 si trovi nel campo visivo della sentinella, oppure non oltre la riga che si trova a nord di P</w:t>
+      </w:r>
+      <w:r>
+        <w:rPr>
+          <w:rFonts w:cstheme="minorHAnsi"/>
+          <w:szCs w:val="24"/>
+          <w:vertAlign w:val="subscript"/>
+        </w:rPr>
+        <w:t>ne</w:t>
+      </w:r>
+      <w:r>
+        <w:rPr>
+          <w:rFonts w:cstheme="minorHAnsi"/>
+          <w:szCs w:val="24"/>
+        </w:rPr>
+        <w:t>. Lo stesso ragionamento vale per tutte le altre direzioni in cui la sentinella può guardare.</w:t>
       </w:r>
     </w:p>
     <w:p>
@@ -3921,13 +4084,12 @@
           <w:szCs w:val="24"/>
         </w:rPr>
       </w:pPr>
-    </w:p>
-    <w:p>
-      <w:pPr>
-        <w:pStyle w:val="Heading1"/>
-      </w:pPr>
-      <w:r>
-        <w:t>RISULTATI SPERIMENTALI</w:t>
+      <w:r>
+        <w:rPr>
+          <w:rFonts w:cstheme="minorHAnsi"/>
+          <w:szCs w:val="24"/>
+        </w:rPr>
+        <w:t>In altre parole, l'agente assume che il campo visivo della sentinella si sposti (nella direzione in cui sta guardando) di non più di tre punti, ipotizzando un percorso di ronda rettilineo. Questo approccio, in generale, produce percorsi più brevi, ma avvistamenti più frequenti.</w:t>
       </w:r>
     </w:p>
     <w:p>
@@ -3946,21 +4108,21 @@
           <w:rFonts w:cstheme="minorHAnsi"/>
           <w:szCs w:val="24"/>
         </w:rPr>
-        <w:t xml:space="preserve">Il comportamento dell'agente è stato studiato tramite l'esecuzione su 6 mappe differenti, ognuna pensata per studiare un particolare aspetto dell'implementazione. Questo capitolo espone i risultati dell'esecuzione sulle mappe </w:t>
-      </w:r>
-      <w:r>
-        <w:rPr>
-          <w:rFonts w:cstheme="minorHAnsi"/>
-          <w:szCs w:val="24"/>
-        </w:rPr>
-        <w:t>da cui emergono i comportamenti più interessanti</w:t>
-      </w:r>
-      <w:r>
-        <w:rPr>
-          <w:rFonts w:cstheme="minorHAnsi"/>
-          <w:szCs w:val="24"/>
-        </w:rPr>
-        <w:t>.</w:t>
+        <w:t xml:space="preserve">Si può osservare un esempio del ragionamento basato su assunzioni nella modalità </w:t>
+      </w:r>
+      <w:r>
+        <w:rPr>
+          <w:rFonts w:ascii="Courier New" w:hAnsi="Courier New" w:cs="Courier New"/>
+          <w:szCs w:val="24"/>
+        </w:rPr>
+        <w:t>risk</w:t>
+      </w:r>
+      <w:r>
+        <w:rPr>
+          <w:rFonts w:cstheme="minorHAnsi"/>
+          <w:szCs w:val="24"/>
+        </w:rPr>
+        <w:t xml:space="preserve"> in Fig. Risk.png. Le aree di colore arancione sono quelle relative al campo visivo delle sentinelle, mentre quelle rosse sono quelle in cui l'agente assume l'estensione del campo visivo.</w:t>
       </w:r>
     </w:p>
     <w:p>
@@ -3971,9 +4133,21 @@
         <w:spacing w:after="0" w:line="240" w:lineRule="auto"/>
         <w:rPr>
           <w:rFonts w:cstheme="minorHAnsi"/>
-          <w:szCs w:val="24"/>
-        </w:rPr>
-      </w:pPr>
+          <w:sz w:val="24"/>
+          <w:szCs w:val="24"/>
+        </w:rPr>
+      </w:pPr>
+    </w:p>
+    <w:p>
+      <w:pPr>
+        <w:pStyle w:val="Titolo3"/>
+      </w:pPr>
+      <w:r>
+        <w:t>Modalità</w:t>
+      </w:r>
+      <w:r>
+        <w:t xml:space="preserve"> CAUTION</w:t>
+      </w:r>
     </w:p>
     <w:p>
       <w:pPr>
@@ -3986,14 +4160,226 @@
           <w:szCs w:val="24"/>
         </w:rPr>
       </w:pPr>
-    </w:p>
-    <w:p>
-      <w:pPr>
-        <w:pStyle w:val="Heading2"/>
-      </w:pPr>
-      <w:r>
-        <w:lastRenderedPageBreak/>
-        <w:t>MAPPA 2</w:t>
+      <w:r>
+        <w:rPr>
+          <w:rFonts w:cstheme="minorHAnsi"/>
+          <w:szCs w:val="24"/>
+        </w:rPr>
+        <w:t>Come nel caso precedente, si assuma che l'agente, nel tempo T</w:t>
+      </w:r>
+      <w:r>
+        <w:rPr>
+          <w:rFonts w:cstheme="minorHAnsi"/>
+          <w:szCs w:val="24"/>
+          <w:vertAlign w:val="subscript"/>
+        </w:rPr>
+        <w:t>0</w:t>
+      </w:r>
+      <w:r>
+        <w:rPr>
+          <w:rFonts w:cstheme="minorHAnsi"/>
+          <w:szCs w:val="24"/>
+        </w:rPr>
+        <w:t>, occupi la posizione P</w:t>
+      </w:r>
+      <w:r>
+        <w:rPr>
+          <w:rFonts w:cstheme="minorHAnsi"/>
+          <w:szCs w:val="24"/>
+          <w:vertAlign w:val="subscript"/>
+        </w:rPr>
+        <w:t>0</w:t>
+      </w:r>
+      <w:r>
+        <w:rPr>
+          <w:rFonts w:cstheme="minorHAnsi"/>
+          <w:szCs w:val="24"/>
+        </w:rPr>
+        <w:t xml:space="preserve">, mentre la sentinella S occupi la posizione Ps e guardi verso nord. Quando l'agente pianifica il percorso, si ritroverà a chiamare più volte il predicato </w:t>
+      </w:r>
+      <w:r>
+        <w:rPr>
+          <w:rFonts w:ascii="Courier New" w:hAnsi="Courier New" w:cs="Courier New"/>
+          <w:szCs w:val="24"/>
+        </w:rPr>
+        <w:t>decide_</w:t>
+      </w:r>
+      <w:r>
+        <w:rPr>
+          <w:rFonts w:ascii="Courier New" w:hAnsi="Courier New" w:cs="Courier New"/>
+          <w:szCs w:val="24"/>
+        </w:rPr>
+        <w:t>se_assumere(punto_sorvegliato(S,</w:t>
+      </w:r>
+      <w:r>
+        <w:rPr>
+          <w:rFonts w:ascii="Courier New" w:hAnsi="Courier New" w:cs="Courier New"/>
+          <w:szCs w:val="24"/>
+        </w:rPr>
+        <w:t xml:space="preserve"> P</w:t>
+      </w:r>
+      <w:r>
+        <w:rPr>
+          <w:rFonts w:ascii="Courier New" w:hAnsi="Courier New" w:cs="Courier New"/>
+          <w:szCs w:val="24"/>
+          <w:vertAlign w:val="subscript"/>
+        </w:rPr>
+        <w:t>s1</w:t>
+      </w:r>
+      <w:r>
+        <w:rPr>
+          <w:rFonts w:ascii="Courier New" w:hAnsi="Courier New" w:cs="Courier New"/>
+          <w:szCs w:val="24"/>
+        </w:rPr>
+        <w:t>,</w:t>
+      </w:r>
+      <w:r>
+        <w:rPr>
+          <w:rFonts w:ascii="Courier New" w:hAnsi="Courier New" w:cs="Courier New"/>
+          <w:szCs w:val="24"/>
+        </w:rPr>
+        <w:t xml:space="preserve"> T</w:t>
+      </w:r>
+      <w:r>
+        <w:rPr>
+          <w:rFonts w:ascii="Courier New" w:hAnsi="Courier New" w:cs="Courier New"/>
+          <w:szCs w:val="24"/>
+          <w:vertAlign w:val="subscript"/>
+        </w:rPr>
+        <w:t>i</w:t>
+      </w:r>
+      <w:r>
+        <w:rPr>
+          <w:rFonts w:ascii="Courier New" w:hAnsi="Courier New" w:cs="Courier New"/>
+          <w:szCs w:val="24"/>
+        </w:rPr>
+        <w:t>))</w:t>
+      </w:r>
+      <w:r>
+        <w:rPr>
+          <w:rFonts w:cstheme="minorHAnsi"/>
+          <w:szCs w:val="24"/>
+        </w:rPr>
+        <w:t>. Per prima cosa, l'agente calcola la differenza temporale T</w:t>
+      </w:r>
+      <w:r>
+        <w:rPr>
+          <w:rFonts w:cstheme="minorHAnsi"/>
+          <w:szCs w:val="24"/>
+          <w:vertAlign w:val="subscript"/>
+        </w:rPr>
+        <w:t>diff</w:t>
+      </w:r>
+      <w:r>
+        <w:rPr>
+          <w:rFonts w:cstheme="minorHAnsi"/>
+          <w:szCs w:val="24"/>
+        </w:rPr>
+        <w:t xml:space="preserve"> = T</w:t>
+      </w:r>
+      <w:r>
+        <w:rPr>
+          <w:rFonts w:cstheme="minorHAnsi"/>
+          <w:szCs w:val="24"/>
+          <w:vertAlign w:val="subscript"/>
+        </w:rPr>
+        <w:t>i</w:t>
+      </w:r>
+      <w:r>
+        <w:rPr>
+          <w:rFonts w:cstheme="minorHAnsi"/>
+          <w:szCs w:val="24"/>
+        </w:rPr>
+        <w:t xml:space="preserve"> </w:t>
+      </w:r>
+      <w:r>
+        <w:rPr>
+          <w:rFonts w:ascii="Calibri" w:eastAsia="Calibri" w:hAnsi="Calibri" w:cs="Calibri"/>
+          <w:szCs w:val="24"/>
+        </w:rPr>
+        <w:t>-</w:t>
+      </w:r>
+      <w:r>
+        <w:rPr>
+          <w:rFonts w:cstheme="minorHAnsi"/>
+          <w:szCs w:val="24"/>
+        </w:rPr>
+        <w:t xml:space="preserve"> T</w:t>
+      </w:r>
+      <w:r>
+        <w:rPr>
+          <w:rFonts w:cstheme="minorHAnsi"/>
+          <w:szCs w:val="24"/>
+          <w:vertAlign w:val="subscript"/>
+        </w:rPr>
+        <w:t>0</w:t>
+      </w:r>
+      <w:r>
+        <w:rPr>
+          <w:rFonts w:cstheme="minorHAnsi"/>
+          <w:szCs w:val="24"/>
+        </w:rPr>
+        <w:t>. Per ogni T</w:t>
+      </w:r>
+      <w:r>
+        <w:rPr>
+          <w:rFonts w:cstheme="minorHAnsi"/>
+          <w:szCs w:val="24"/>
+          <w:vertAlign w:val="subscript"/>
+        </w:rPr>
+        <w:t>diff</w:t>
+      </w:r>
+      <w:r>
+        <w:rPr>
+          <w:rFonts w:cstheme="minorHAnsi"/>
+          <w:szCs w:val="24"/>
+        </w:rPr>
+        <w:t xml:space="preserve"> &gt; 0, l'agente assume che il punto P</w:t>
+      </w:r>
+      <w:r>
+        <w:rPr>
+          <w:rFonts w:cstheme="minorHAnsi"/>
+          <w:szCs w:val="24"/>
+          <w:vertAlign w:val="subscript"/>
+        </w:rPr>
+        <w:t>s1</w:t>
+      </w:r>
+      <w:r>
+        <w:rPr>
+          <w:rFonts w:cstheme="minorHAnsi"/>
+          <w:szCs w:val="24"/>
+        </w:rPr>
+        <w:t xml:space="preserve"> sia sorvegliato nel tempo T</w:t>
+      </w:r>
+      <w:r>
+        <w:rPr>
+          <w:rFonts w:cstheme="minorHAnsi"/>
+          <w:szCs w:val="24"/>
+          <w:vertAlign w:val="subscript"/>
+        </w:rPr>
+        <w:t>i</w:t>
+      </w:r>
+      <w:r>
+        <w:rPr>
+          <w:rFonts w:cstheme="minorHAnsi"/>
+          <w:szCs w:val="24"/>
+        </w:rPr>
+        <w:t xml:space="preserve"> se e solo se tale punto rientra nel campo visivo attuale della sentinella, dilatato di T</w:t>
+      </w:r>
+      <w:r>
+        <w:rPr>
+          <w:rFonts w:cstheme="minorHAnsi"/>
+          <w:szCs w:val="24"/>
+          <w:vertAlign w:val="subscript"/>
+        </w:rPr>
+        <w:t>diff</w:t>
+      </w:r>
+      <w:r>
+        <w:rPr>
+          <w:rFonts w:cstheme="minorHAnsi"/>
+          <w:szCs w:val="24"/>
+        </w:rPr>
+        <w:t xml:space="preserve"> punti nella direzione in cui la sentinella guarda. In questo caso la dilatazione del campo visivo è molto più ampia e determina, come effetto nel mondo esterno, un percorso pianificato più lungo ma più sicuro.</w:t>
       </w:r>
     </w:p>
     <w:p>
@@ -4012,7 +4398,21 @@
           <w:rFonts w:cstheme="minorHAnsi"/>
           <w:szCs w:val="24"/>
         </w:rPr>
-        <w:t>In questa mappa è presente una sola sentinella con ronda deterministica: tre passi avanti e tre passi indietro.</w:t>
+        <w:t xml:space="preserve">Anche in questo caso, si può vedere un esempio in Fig. </w:t>
+      </w:r>
+      <w:r>
+        <w:rPr>
+          <w:rFonts w:ascii="Courier New" w:hAnsi="Courier New" w:cstheme="minorHAnsi"/>
+          <w:szCs w:val="24"/>
+        </w:rPr>
+        <w:t>caution</w:t>
+      </w:r>
+      <w:r>
+        <w:rPr>
+          <w:rFonts w:cstheme="minorHAnsi"/>
+          <w:szCs w:val="24"/>
+        </w:rPr>
+        <w:t>.png, con le stesse regole di visualizzazione dell'esempio precedente.</w:t>
       </w:r>
     </w:p>
     <w:p>
@@ -4026,26 +4426,16 @@
           <w:szCs w:val="24"/>
         </w:rPr>
       </w:pPr>
-      <w:r>
-        <w:rPr>
-          <w:rFonts w:cstheme="minorHAnsi"/>
-          <w:szCs w:val="24"/>
-        </w:rPr>
-        <w:t xml:space="preserve">La mappa 2 è un esempio di come un approccio </w:t>
-      </w:r>
-      <w:r>
-        <w:rPr>
-          <w:rFonts w:ascii="Courier New" w:hAnsi="Courier New" w:cstheme="minorHAnsi"/>
-          <w:szCs w:val="24"/>
-        </w:rPr>
-        <w:t>risk</w:t>
-      </w:r>
-      <w:r>
-        <w:rPr>
-          <w:rFonts w:cstheme="minorHAnsi"/>
-          <w:szCs w:val="24"/>
-        </w:rPr>
-        <w:t xml:space="preserve"> coincida con un approccio di tipo caution: in entrambi i casi il percorso calcolato è il medesimo, va però sottolineato come l’approccio risk porti ad esito positivo in maniera “fortuita” poiché risultano valide le assunzioni iniziali circa i movimenti della sentinella.</w:t>
+    </w:p>
+    <w:p>
+      <w:pPr>
+        <w:pStyle w:val="Titolo1"/>
+      </w:pPr>
+      <w:r>
+        <w:t>R</w:t>
+      </w:r>
+      <w:r>
+        <w:t>isultati sperimentali</w:t>
       </w:r>
     </w:p>
     <w:p>
@@ -4059,13 +4449,26 @@
           <w:szCs w:val="24"/>
         </w:rPr>
       </w:pPr>
-    </w:p>
-    <w:p>
-      <w:pPr>
-        <w:pStyle w:val="Heading2"/>
-      </w:pPr>
-      <w:r>
-        <w:t>MAPPA 3</w:t>
+      <w:r>
+        <w:rPr>
+          <w:rFonts w:cstheme="minorHAnsi"/>
+          <w:szCs w:val="24"/>
+        </w:rPr>
+        <w:t xml:space="preserve">Il comportamento dell'agente è stato studiato tramite l'esecuzione su 6 mappe differenti, ognuna pensata per studiare un particolare aspetto dell'implementazione. Questo capitolo espone i risultati dell'esecuzione sulle mappe </w:t>
+      </w:r>
+      <w:r>
+        <w:rPr>
+          <w:rFonts w:cstheme="minorHAnsi"/>
+          <w:szCs w:val="24"/>
+        </w:rPr>
+        <w:t>da cui emergono i comportamenti più interessanti</w:t>
+      </w:r>
+      <w:r>
+        <w:rPr>
+          <w:rFonts w:cstheme="minorHAnsi"/>
+          <w:szCs w:val="24"/>
+        </w:rPr>
+        <w:t>.</w:t>
       </w:r>
     </w:p>
     <w:p>
@@ -4079,6 +4482,116 @@
           <w:szCs w:val="24"/>
         </w:rPr>
       </w:pPr>
+    </w:p>
+    <w:p>
+      <w:pPr>
+        <w:autoSpaceDE w:val="0"/>
+        <w:autoSpaceDN w:val="0"/>
+        <w:adjustRightInd w:val="0"/>
+        <w:spacing w:after="0" w:line="240" w:lineRule="auto"/>
+        <w:rPr>
+          <w:rFonts w:cstheme="minorHAnsi"/>
+          <w:szCs w:val="24"/>
+        </w:rPr>
+      </w:pPr>
+    </w:p>
+    <w:p>
+      <w:pPr>
+        <w:pStyle w:val="Titolo2"/>
+      </w:pPr>
+      <w:r>
+        <w:t>Mappa</w:t>
+      </w:r>
+      <w:r>
+        <w:t xml:space="preserve"> 2</w:t>
+      </w:r>
+    </w:p>
+    <w:p>
+      <w:pPr>
+        <w:autoSpaceDE w:val="0"/>
+        <w:autoSpaceDN w:val="0"/>
+        <w:adjustRightInd w:val="0"/>
+        <w:spacing w:after="0" w:line="240" w:lineRule="auto"/>
+        <w:rPr>
+          <w:rFonts w:cstheme="minorHAnsi"/>
+          <w:szCs w:val="24"/>
+        </w:rPr>
+      </w:pPr>
+      <w:r>
+        <w:rPr>
+          <w:rFonts w:cstheme="minorHAnsi"/>
+          <w:szCs w:val="24"/>
+        </w:rPr>
+        <w:t>In questa mappa è presente una sola sentinella con ronda deterministica: tre passi avanti e tre passi indietro.</w:t>
+      </w:r>
+    </w:p>
+    <w:p>
+      <w:pPr>
+        <w:autoSpaceDE w:val="0"/>
+        <w:autoSpaceDN w:val="0"/>
+        <w:adjustRightInd w:val="0"/>
+        <w:spacing w:after="0" w:line="240" w:lineRule="auto"/>
+        <w:rPr>
+          <w:rFonts w:cstheme="minorHAnsi"/>
+          <w:szCs w:val="24"/>
+        </w:rPr>
+      </w:pPr>
+      <w:r>
+        <w:rPr>
+          <w:rFonts w:cstheme="minorHAnsi"/>
+          <w:szCs w:val="24"/>
+        </w:rPr>
+        <w:t xml:space="preserve">La mappa 2 è un esempio di come un approccio </w:t>
+      </w:r>
+      <w:r>
+        <w:rPr>
+          <w:rFonts w:ascii="Courier New" w:hAnsi="Courier New" w:cstheme="minorHAnsi"/>
+          <w:szCs w:val="24"/>
+        </w:rPr>
+        <w:t>risk</w:t>
+      </w:r>
+      <w:r>
+        <w:rPr>
+          <w:rFonts w:cstheme="minorHAnsi"/>
+          <w:szCs w:val="24"/>
+        </w:rPr>
+        <w:t xml:space="preserve"> coincida con un approccio di tipo caution: in entrambi i casi il percorso calcolato è il medesimo, va però sottolineato come l’approccio risk porti ad esito positivo in maniera “fortuita” poiché risultano valide le assunzioni iniziali circa i movimenti della sentinella.</w:t>
+      </w:r>
+    </w:p>
+    <w:p>
+      <w:pPr>
+        <w:autoSpaceDE w:val="0"/>
+        <w:autoSpaceDN w:val="0"/>
+        <w:adjustRightInd w:val="0"/>
+        <w:spacing w:after="0" w:line="240" w:lineRule="auto"/>
+        <w:rPr>
+          <w:rFonts w:cstheme="minorHAnsi"/>
+          <w:szCs w:val="24"/>
+        </w:rPr>
+      </w:pPr>
+    </w:p>
+    <w:p>
+      <w:pPr>
+        <w:pStyle w:val="Titolo2"/>
+      </w:pPr>
+      <w:r>
+        <w:t>Mappa</w:t>
+      </w:r>
+      <w:r>
+        <w:t xml:space="preserve"> 3</w:t>
+      </w:r>
+    </w:p>
+    <w:p>
+      <w:pPr>
+        <w:autoSpaceDE w:val="0"/>
+        <w:autoSpaceDN w:val="0"/>
+        <w:adjustRightInd w:val="0"/>
+        <w:spacing w:after="0" w:line="240" w:lineRule="auto"/>
+        <w:rPr>
+          <w:rFonts w:cstheme="minorHAnsi"/>
+          <w:szCs w:val="24"/>
+        </w:rPr>
+      </w:pPr>
       <w:r>
         <w:rPr>
           <w:rFonts w:cstheme="minorHAnsi"/>
@@ -4089,7 +4602,7 @@
     </w:p>
     <w:p>
       <w:pPr>
-        <w:pStyle w:val="ListParagraph"/>
+        <w:pStyle w:val="Paragrafoelenco"/>
         <w:numPr>
           <w:ilvl w:val="0"/>
           <w:numId w:val="16"/>
@@ -4113,7 +4626,7 @@
     </w:p>
     <w:p>
       <w:pPr>
-        <w:pStyle w:val="ListParagraph"/>
+        <w:pStyle w:val="Paragrafoelenco"/>
         <w:numPr>
           <w:ilvl w:val="0"/>
           <w:numId w:val="16"/>
@@ -4132,12 +4645,13 @@
           <w:rFonts w:cstheme="minorHAnsi"/>
           <w:szCs w:val="24"/>
         </w:rPr>
+        <w:lastRenderedPageBreak/>
         <w:t>A seconda dello stato,</w:t>
       </w:r>
     </w:p>
     <w:p>
       <w:pPr>
-        <w:pStyle w:val="ListParagraph"/>
+        <w:pStyle w:val="Paragrafoelenco"/>
         <w:numPr>
           <w:ilvl w:val="1"/>
           <w:numId w:val="16"/>
@@ -4161,7 +4675,7 @@
     </w:p>
     <w:p>
       <w:pPr>
-        <w:pStyle w:val="ListParagraph"/>
+        <w:pStyle w:val="Paragrafoelenco"/>
         <w:numPr>
           <w:ilvl w:val="1"/>
           <w:numId w:val="16"/>
@@ -4185,7 +4699,7 @@
     </w:p>
     <w:p>
       <w:pPr>
-        <w:pStyle w:val="ListParagraph"/>
+        <w:pStyle w:val="Paragrafoelenco"/>
         <w:numPr>
           <w:ilvl w:val="0"/>
           <w:numId w:val="16"/>
@@ -4287,10 +4801,13 @@
     </w:p>
     <w:p>
       <w:pPr>
-        <w:pStyle w:val="Heading2"/>
-      </w:pPr>
-      <w:r>
-        <w:t>MAPPA 4</w:t>
+        <w:pStyle w:val="Titolo2"/>
+      </w:pPr>
+      <w:r>
+        <w:t>Mappa</w:t>
+      </w:r>
+      <w:r>
+        <w:t xml:space="preserve"> 4</w:t>
       </w:r>
     </w:p>
     <w:p>
@@ -4345,10 +4862,13 @@
     </w:p>
     <w:p>
       <w:pPr>
-        <w:pStyle w:val="Heading2"/>
-      </w:pPr>
-      <w:r>
-        <w:t>MAPPA 5</w:t>
+        <w:pStyle w:val="Titolo2"/>
+      </w:pPr>
+      <w:r>
+        <w:t>Mappa</w:t>
+      </w:r>
+      <w:r>
+        <w:t xml:space="preserve"> 5</w:t>
       </w:r>
     </w:p>
     <w:p>
@@ -4390,19 +4910,112 @@
       </w:r>
     </w:p>
     <w:p>
-      <w:r>
-        <w:rPr>
-          <w:rFonts w:cstheme="minorHAnsi"/>
-          <w:szCs w:val="24"/>
-        </w:rPr>
-        <w:t>Si nota invece come l’approccio risk costringa l’agente ad un eccessivo trial and error poiché, venendo forzato il calcolo del percorso più breve, si ottiene una situazione nella quale l’agente dovrà fallire innumerevoli volte nel tentativo di apprendere il maggior numero di posizioni spazio-temporali associate alle due sentinelle.</w:t>
-      </w:r>
-      <w:r>
+      <w:pPr>
         <w:rPr>
           <w:sz w:val="20"/>
         </w:rPr>
+      </w:pPr>
+      <w:r>
+        <w:rPr>
+          <w:rFonts w:cstheme="minorHAnsi"/>
+          <w:szCs w:val="24"/>
+        </w:rPr>
+        <w:t xml:space="preserve">Si nota invece come l’approccio risk costringa l’agente ad un eccessivo </w:t>
+      </w:r>
+      <w:r>
+        <w:rPr>
+          <w:rFonts w:cstheme="minorHAnsi"/>
+          <w:i/>
+          <w:szCs w:val="24"/>
+        </w:rPr>
+        <w:t>trial and error</w:t>
+      </w:r>
+      <w:r>
+        <w:rPr>
+          <w:rFonts w:cstheme="minorHAnsi"/>
+          <w:szCs w:val="24"/>
+        </w:rPr>
+        <w:t xml:space="preserve"> poiché, venendo forzato il calcolo del percorso più breve, si ottiene una situazione nella quale l’agente dovrà fallire innumerevoli volte nel tentativo di apprendere il maggior numero di posizioni spazio-temporali associate alle due sentinelle.</w:t>
+      </w:r>
+      <w:r>
+        <w:rPr>
+          <w:sz w:val="20"/>
+        </w:rPr>
         <w:t xml:space="preserve"> </w:t>
       </w:r>
+    </w:p>
+    <w:p/>
+    <w:p>
+      <w:pPr>
+        <w:contextualSpacing/>
+      </w:pPr>
+      <w:r>
+        <w:t xml:space="preserve">Conclusioni </w:t>
+      </w:r>
+    </w:p>
+    <w:p>
+      <w:pPr>
+        <w:contextualSpacing/>
+      </w:pPr>
+      <w:r>
+        <w:t>L’agente dimostra un comportamento soddisfacente nella totalità delle mappe se attivato in modalità caution, mentre dimostra delle discrete capacità di infiltrazione (dipendenti in gran parte dall’apprendimento basato su errori)</w:t>
+      </w:r>
+      <w:r>
+        <w:t xml:space="preserve"> se usato in modalità risk.</w:t>
+      </w:r>
+    </w:p>
+    <w:p>
+      <w:pPr>
+        <w:contextualSpacing/>
+      </w:pPr>
+      <w:r>
+        <w:t>Possibili miglioramenti</w:t>
+      </w:r>
+    </w:p>
+    <w:p>
+      <w:pPr>
+        <w:pStyle w:val="Paragrafoelenco"/>
+        <w:numPr>
+          <w:ilvl w:val="0"/>
+          <w:numId w:val="21"/>
+        </w:numPr>
+      </w:pPr>
+      <w:r>
+        <w:t xml:space="preserve">Intelligenza nelle sentinelle: la Pursuit Evasion è un campo di ricerca nello studio della robotica e dell’intelligenza artificiale multi-agente, che mira a trovare algoritmi di esplorazione che consentano a dei pursuer (in questo caso le sentinelle) di esplorare un </w:t>
+      </w:r>
+      <w:r>
+        <w:lastRenderedPageBreak/>
+        <w:t>ambiente in modo da massimizzare la probabilità (se non assicurare) di trovare uno o più evader (in questo caso l’agente) che lo contaminano. In un possibile ampliamento del progetto, si potrebbe dotare le sentinelle di un’intelligenza più evoluta, implementando una versione opportunamente limitata di un algoritmo di Pursuit Evasion. Questa aggiunta, tuttavia, oltre a complicare di molto l’implementazione, implicherebbe la ricerca di una soluzione a problemi di elevata complessità (dell’ordine di NP-hard) per calcolare una strategia di pattugliamento sufficientemente intelligente.</w:t>
+      </w:r>
+    </w:p>
+    <w:p>
+      <w:pPr>
+        <w:pStyle w:val="Paragrafoelenco"/>
+        <w:numPr>
+          <w:ilvl w:val="0"/>
+          <w:numId w:val="21"/>
+        </w:numPr>
+      </w:pPr>
+      <w:r>
+        <w:t>Nascondigli: si potrebbe decidere di complicare la conformazione del terreno inserendo dei “nascondigli”, ovvero dei punti della mappa in cui l’agente non allerta le sentinelle, anche se si trova nel loro campo visivo. Introducendo i nascondigli si dovrebbe modificare il pattern decisionale dell’agente per tenerne conto: ad esempio, nel caso in cui l’agente non riesca a trovare un percorso per il goal, potrebbe dirigersi innanzitutto verso il nascondiglio più vicino. A quel punto, l’agente potrebbe osservare l’ambiente per controllare se le posizioni delle sentinelle siano cambiate al punto di liberare un passaggio verso il goal o verso il nascondiglio successivo.</w:t>
+      </w:r>
+    </w:p>
+    <w:p>
+      <w:pPr>
+        <w:pStyle w:val="Paragrafoelenco"/>
+        <w:numPr>
+          <w:ilvl w:val="0"/>
+          <w:numId w:val="21"/>
+        </w:numPr>
+      </w:pPr>
+      <w:r>
+        <w:t xml:space="preserve">Attesa nella ricerca del piano: Si potrebbe consentire all’agente di esplorare nodi corrispondenti </w:t>
+      </w:r>
+      <w:r>
+        <w:t>a punti già considerati in tempi diversi, eliminando di fatto il taglio dei cicli. In realtà, per evitare che l’agente resti intrappolato in una ricerca infinita, si dovrebbe controllare opportunamente questa possibilità, ad esempio inserendo una limitazione che impedisca all’agente di tornare su un punto già visitato per più di tre volte. Dato che il tempo aumenta all’infinito senza limiti, però, la complessità aumenterebbe comunque di molto.</w:t>
+      </w:r>
+      <w:bookmarkStart w:id="0" w:name="_GoBack"/>
+      <w:bookmarkEnd w:id="0"/>
     </w:p>
     <w:sectPr>
       <w:pgSz w:w="12240" w:h="15840"/>
@@ -4760,7 +5373,7 @@
     <w:lvl w:ilvl="0">
       <w:start w:val="1"/>
       <w:numFmt w:val="decimal"/>
-      <w:pStyle w:val="Heading1"/>
+      <w:pStyle w:val="Titolo1"/>
       <w:lvlText w:val="%1"/>
       <w:lvlJc w:val="left"/>
       <w:pPr>
@@ -4774,7 +5387,7 @@
     <w:lvl w:ilvl="1">
       <w:start w:val="1"/>
       <w:numFmt w:val="decimal"/>
-      <w:pStyle w:val="Heading2"/>
+      <w:pStyle w:val="Titolo2"/>
       <w:lvlText w:val="%1.%2"/>
       <w:lvlJc w:val="left"/>
       <w:pPr>
@@ -4788,7 +5401,7 @@
     <w:lvl w:ilvl="2">
       <w:start w:val="1"/>
       <w:numFmt w:val="decimal"/>
-      <w:pStyle w:val="Heading3"/>
+      <w:pStyle w:val="Titolo3"/>
       <w:lvlText w:val="%1.%2.%3"/>
       <w:lvlJc w:val="left"/>
       <w:pPr>
@@ -4802,7 +5415,7 @@
     <w:lvl w:ilvl="3">
       <w:start w:val="1"/>
       <w:numFmt w:val="decimal"/>
-      <w:pStyle w:val="Heading4"/>
+      <w:pStyle w:val="Titolo4"/>
       <w:lvlText w:val="%1.%2.%3.%4"/>
       <w:lvlJc w:val="left"/>
       <w:pPr>
@@ -4816,7 +5429,7 @@
     <w:lvl w:ilvl="4">
       <w:start w:val="1"/>
       <w:numFmt w:val="decimal"/>
-      <w:pStyle w:val="Heading5"/>
+      <w:pStyle w:val="Titolo5"/>
       <w:lvlText w:val="%1.%2.%3.%4.%5"/>
       <w:lvlJc w:val="left"/>
       <w:pPr>
@@ -4830,7 +5443,7 @@
     <w:lvl w:ilvl="5">
       <w:start w:val="1"/>
       <w:numFmt w:val="decimal"/>
-      <w:pStyle w:val="Heading6"/>
+      <w:pStyle w:val="Titolo6"/>
       <w:lvlText w:val="%1.%2.%3.%4.%5.%6"/>
       <w:lvlJc w:val="left"/>
       <w:pPr>
@@ -4844,7 +5457,7 @@
     <w:lvl w:ilvl="6">
       <w:start w:val="1"/>
       <w:numFmt w:val="decimal"/>
-      <w:pStyle w:val="Heading7"/>
+      <w:pStyle w:val="Titolo7"/>
       <w:lvlText w:val="%1.%2.%3.%4.%5.%6.%7"/>
       <w:lvlJc w:val="left"/>
       <w:pPr>
@@ -4858,7 +5471,7 @@
     <w:lvl w:ilvl="7">
       <w:start w:val="1"/>
       <w:numFmt w:val="decimal"/>
-      <w:pStyle w:val="Heading8"/>
+      <w:pStyle w:val="Titolo8"/>
       <w:lvlText w:val="%1.%2.%3.%4.%5.%6.%7.%8"/>
       <w:lvlJc w:val="left"/>
       <w:pPr>
@@ -4872,7 +5485,7 @@
     <w:lvl w:ilvl="8">
       <w:start w:val="1"/>
       <w:numFmt w:val="decimal"/>
-      <w:pStyle w:val="Heading9"/>
+      <w:pStyle w:val="Titolo9"/>
       <w:lvlText w:val="%1.%2.%3.%4.%5.%6.%7.%8.%9"/>
       <w:lvlJc w:val="left"/>
       <w:pPr>
@@ -5213,6 +5826,345 @@
       </w:pPr>
       <w:rPr>
         <w:rFonts w:ascii="Wingdings" w:hAnsi="Wingdings" w:hint="default"/>
+      </w:rPr>
+    </w:lvl>
+    <w:lvl w:ilvl="1" w:tplc="04100003" w:tentative="1">
+      <w:start w:val="1"/>
+      <w:numFmt w:val="bullet"/>
+      <w:lvlText w:val="o"/>
+      <w:lvlJc w:val="left"/>
+      <w:pPr>
+        <w:ind w:left="1440" w:hanging="360"/>
+      </w:pPr>
+      <w:rPr>
+        <w:rFonts w:ascii="Courier New" w:hAnsi="Courier New" w:cs="Courier New" w:hint="default"/>
+      </w:rPr>
+    </w:lvl>
+    <w:lvl w:ilvl="2" w:tplc="04100005" w:tentative="1">
+      <w:start w:val="1"/>
+      <w:numFmt w:val="bullet"/>
+      <w:lvlText w:val=""/>
+      <w:lvlJc w:val="left"/>
+      <w:pPr>
+        <w:ind w:left="2160" w:hanging="360"/>
+      </w:pPr>
+      <w:rPr>
+        <w:rFonts w:ascii="Wingdings" w:hAnsi="Wingdings" w:hint="default"/>
+      </w:rPr>
+    </w:lvl>
+    <w:lvl w:ilvl="3" w:tplc="04100001" w:tentative="1">
+      <w:start w:val="1"/>
+      <w:numFmt w:val="bullet"/>
+      <w:lvlText w:val=""/>
+      <w:lvlJc w:val="left"/>
+      <w:pPr>
+        <w:ind w:left="2880" w:hanging="360"/>
+      </w:pPr>
+      <w:rPr>
+        <w:rFonts w:ascii="Symbol" w:hAnsi="Symbol" w:hint="default"/>
+      </w:rPr>
+    </w:lvl>
+    <w:lvl w:ilvl="4" w:tplc="04100003" w:tentative="1">
+      <w:start w:val="1"/>
+      <w:numFmt w:val="bullet"/>
+      <w:lvlText w:val="o"/>
+      <w:lvlJc w:val="left"/>
+      <w:pPr>
+        <w:ind w:left="3600" w:hanging="360"/>
+      </w:pPr>
+      <w:rPr>
+        <w:rFonts w:ascii="Courier New" w:hAnsi="Courier New" w:cs="Courier New" w:hint="default"/>
+      </w:rPr>
+    </w:lvl>
+    <w:lvl w:ilvl="5" w:tplc="04100005" w:tentative="1">
+      <w:start w:val="1"/>
+      <w:numFmt w:val="bullet"/>
+      <w:lvlText w:val=""/>
+      <w:lvlJc w:val="left"/>
+      <w:pPr>
+        <w:ind w:left="4320" w:hanging="360"/>
+      </w:pPr>
+      <w:rPr>
+        <w:rFonts w:ascii="Wingdings" w:hAnsi="Wingdings" w:hint="default"/>
+      </w:rPr>
+    </w:lvl>
+    <w:lvl w:ilvl="6" w:tplc="04100001" w:tentative="1">
+      <w:start w:val="1"/>
+      <w:numFmt w:val="bullet"/>
+      <w:lvlText w:val=""/>
+      <w:lvlJc w:val="left"/>
+      <w:pPr>
+        <w:ind w:left="5040" w:hanging="360"/>
+      </w:pPr>
+      <w:rPr>
+        <w:rFonts w:ascii="Symbol" w:hAnsi="Symbol" w:hint="default"/>
+      </w:rPr>
+    </w:lvl>
+    <w:lvl w:ilvl="7" w:tplc="04100003" w:tentative="1">
+      <w:start w:val="1"/>
+      <w:numFmt w:val="bullet"/>
+      <w:lvlText w:val="o"/>
+      <w:lvlJc w:val="left"/>
+      <w:pPr>
+        <w:ind w:left="5760" w:hanging="360"/>
+      </w:pPr>
+      <w:rPr>
+        <w:rFonts w:ascii="Courier New" w:hAnsi="Courier New" w:cs="Courier New" w:hint="default"/>
+      </w:rPr>
+    </w:lvl>
+    <w:lvl w:ilvl="8" w:tplc="04100005" w:tentative="1">
+      <w:start w:val="1"/>
+      <w:numFmt w:val="bullet"/>
+      <w:lvlText w:val=""/>
+      <w:lvlJc w:val="left"/>
+      <w:pPr>
+        <w:ind w:left="6480" w:hanging="360"/>
+      </w:pPr>
+      <w:rPr>
+        <w:rFonts w:ascii="Wingdings" w:hAnsi="Wingdings" w:hint="default"/>
+      </w:rPr>
+    </w:lvl>
+  </w:abstractNum>
+  <w:abstractNum w:abstractNumId="8" w15:restartNumberingAfterBreak="0">
+    <w:nsid w:val="68CD51D1"/>
+    <w:multiLevelType w:val="hybridMultilevel"/>
+    <w:tmpl w:val="E70448E0"/>
+    <w:lvl w:ilvl="0" w:tplc="04100001">
+      <w:start w:val="1"/>
+      <w:numFmt w:val="bullet"/>
+      <w:lvlText w:val=""/>
+      <w:lvlJc w:val="left"/>
+      <w:pPr>
+        <w:ind w:left="720" w:hanging="360"/>
+      </w:pPr>
+      <w:rPr>
+        <w:rFonts w:ascii="Symbol" w:hAnsi="Symbol" w:hint="default"/>
+      </w:rPr>
+    </w:lvl>
+    <w:lvl w:ilvl="1" w:tplc="04100003" w:tentative="1">
+      <w:start w:val="1"/>
+      <w:numFmt w:val="bullet"/>
+      <w:lvlText w:val="o"/>
+      <w:lvlJc w:val="left"/>
+      <w:pPr>
+        <w:ind w:left="1440" w:hanging="360"/>
+      </w:pPr>
+      <w:rPr>
+        <w:rFonts w:ascii="Courier New" w:hAnsi="Courier New" w:cs="Courier New" w:hint="default"/>
+      </w:rPr>
+    </w:lvl>
+    <w:lvl w:ilvl="2" w:tplc="04100005" w:tentative="1">
+      <w:start w:val="1"/>
+      <w:numFmt w:val="bullet"/>
+      <w:lvlText w:val=""/>
+      <w:lvlJc w:val="left"/>
+      <w:pPr>
+        <w:ind w:left="2160" w:hanging="360"/>
+      </w:pPr>
+      <w:rPr>
+        <w:rFonts w:ascii="Wingdings" w:hAnsi="Wingdings" w:hint="default"/>
+      </w:rPr>
+    </w:lvl>
+    <w:lvl w:ilvl="3" w:tplc="04100001" w:tentative="1">
+      <w:start w:val="1"/>
+      <w:numFmt w:val="bullet"/>
+      <w:lvlText w:val=""/>
+      <w:lvlJc w:val="left"/>
+      <w:pPr>
+        <w:ind w:left="2880" w:hanging="360"/>
+      </w:pPr>
+      <w:rPr>
+        <w:rFonts w:ascii="Symbol" w:hAnsi="Symbol" w:hint="default"/>
+      </w:rPr>
+    </w:lvl>
+    <w:lvl w:ilvl="4" w:tplc="04100003" w:tentative="1">
+      <w:start w:val="1"/>
+      <w:numFmt w:val="bullet"/>
+      <w:lvlText w:val="o"/>
+      <w:lvlJc w:val="left"/>
+      <w:pPr>
+        <w:ind w:left="3600" w:hanging="360"/>
+      </w:pPr>
+      <w:rPr>
+        <w:rFonts w:ascii="Courier New" w:hAnsi="Courier New" w:cs="Courier New" w:hint="default"/>
+      </w:rPr>
+    </w:lvl>
+    <w:lvl w:ilvl="5" w:tplc="04100005" w:tentative="1">
+      <w:start w:val="1"/>
+      <w:numFmt w:val="bullet"/>
+      <w:lvlText w:val=""/>
+      <w:lvlJc w:val="left"/>
+      <w:pPr>
+        <w:ind w:left="4320" w:hanging="360"/>
+      </w:pPr>
+      <w:rPr>
+        <w:rFonts w:ascii="Wingdings" w:hAnsi="Wingdings" w:hint="default"/>
+      </w:rPr>
+    </w:lvl>
+    <w:lvl w:ilvl="6" w:tplc="04100001" w:tentative="1">
+      <w:start w:val="1"/>
+      <w:numFmt w:val="bullet"/>
+      <w:lvlText w:val=""/>
+      <w:lvlJc w:val="left"/>
+      <w:pPr>
+        <w:ind w:left="5040" w:hanging="360"/>
+      </w:pPr>
+      <w:rPr>
+        <w:rFonts w:ascii="Symbol" w:hAnsi="Symbol" w:hint="default"/>
+      </w:rPr>
+    </w:lvl>
+    <w:lvl w:ilvl="7" w:tplc="04100003" w:tentative="1">
+      <w:start w:val="1"/>
+      <w:numFmt w:val="bullet"/>
+      <w:lvlText w:val="o"/>
+      <w:lvlJc w:val="left"/>
+      <w:pPr>
+        <w:ind w:left="5760" w:hanging="360"/>
+      </w:pPr>
+      <w:rPr>
+        <w:rFonts w:ascii="Courier New" w:hAnsi="Courier New" w:cs="Courier New" w:hint="default"/>
+      </w:rPr>
+    </w:lvl>
+    <w:lvl w:ilvl="8" w:tplc="04100005" w:tentative="1">
+      <w:start w:val="1"/>
+      <w:numFmt w:val="bullet"/>
+      <w:lvlText w:val=""/>
+      <w:lvlJc w:val="left"/>
+      <w:pPr>
+        <w:ind w:left="6480" w:hanging="360"/>
+      </w:pPr>
+      <w:rPr>
+        <w:rFonts w:ascii="Wingdings" w:hAnsi="Wingdings" w:hint="default"/>
+      </w:rPr>
+    </w:lvl>
+  </w:abstractNum>
+  <w:abstractNum w:abstractNumId="9" w15:restartNumberingAfterBreak="0">
+    <w:nsid w:val="6E772936"/>
+    <w:multiLevelType w:val="hybridMultilevel"/>
+    <w:tmpl w:val="68223D4E"/>
+    <w:lvl w:ilvl="0" w:tplc="04100001">
+      <w:start w:val="1"/>
+      <w:numFmt w:val="bullet"/>
+      <w:lvlText w:val=""/>
+      <w:lvlJc w:val="left"/>
+      <w:pPr>
+        <w:ind w:left="720" w:hanging="360"/>
+      </w:pPr>
+      <w:rPr>
+        <w:rFonts w:ascii="Symbol" w:hAnsi="Symbol" w:hint="default"/>
+      </w:rPr>
+    </w:lvl>
+    <w:lvl w:ilvl="1" w:tplc="04100003" w:tentative="1">
+      <w:start w:val="1"/>
+      <w:numFmt w:val="bullet"/>
+      <w:lvlText w:val="o"/>
+      <w:lvlJc w:val="left"/>
+      <w:pPr>
+        <w:ind w:left="1440" w:hanging="360"/>
+      </w:pPr>
+      <w:rPr>
+        <w:rFonts w:ascii="Courier New" w:hAnsi="Courier New" w:cs="Courier New" w:hint="default"/>
+      </w:rPr>
+    </w:lvl>
+    <w:lvl w:ilvl="2" w:tplc="04100005" w:tentative="1">
+      <w:start w:val="1"/>
+      <w:numFmt w:val="bullet"/>
+      <w:lvlText w:val=""/>
+      <w:lvlJc w:val="left"/>
+      <w:pPr>
+        <w:ind w:left="2160" w:hanging="360"/>
+      </w:pPr>
+      <w:rPr>
+        <w:rFonts w:ascii="Wingdings" w:hAnsi="Wingdings" w:hint="default"/>
+      </w:rPr>
+    </w:lvl>
+    <w:lvl w:ilvl="3" w:tplc="04100001" w:tentative="1">
+      <w:start w:val="1"/>
+      <w:numFmt w:val="bullet"/>
+      <w:lvlText w:val=""/>
+      <w:lvlJc w:val="left"/>
+      <w:pPr>
+        <w:ind w:left="2880" w:hanging="360"/>
+      </w:pPr>
+      <w:rPr>
+        <w:rFonts w:ascii="Symbol" w:hAnsi="Symbol" w:hint="default"/>
+      </w:rPr>
+    </w:lvl>
+    <w:lvl w:ilvl="4" w:tplc="04100003" w:tentative="1">
+      <w:start w:val="1"/>
+      <w:numFmt w:val="bullet"/>
+      <w:lvlText w:val="o"/>
+      <w:lvlJc w:val="left"/>
+      <w:pPr>
+        <w:ind w:left="3600" w:hanging="360"/>
+      </w:pPr>
+      <w:rPr>
+        <w:rFonts w:ascii="Courier New" w:hAnsi="Courier New" w:cs="Courier New" w:hint="default"/>
+      </w:rPr>
+    </w:lvl>
+    <w:lvl w:ilvl="5" w:tplc="04100005" w:tentative="1">
+      <w:start w:val="1"/>
+      <w:numFmt w:val="bullet"/>
+      <w:lvlText w:val=""/>
+      <w:lvlJc w:val="left"/>
+      <w:pPr>
+        <w:ind w:left="4320" w:hanging="360"/>
+      </w:pPr>
+      <w:rPr>
+        <w:rFonts w:ascii="Wingdings" w:hAnsi="Wingdings" w:hint="default"/>
+      </w:rPr>
+    </w:lvl>
+    <w:lvl w:ilvl="6" w:tplc="04100001" w:tentative="1">
+      <w:start w:val="1"/>
+      <w:numFmt w:val="bullet"/>
+      <w:lvlText w:val=""/>
+      <w:lvlJc w:val="left"/>
+      <w:pPr>
+        <w:ind w:left="5040" w:hanging="360"/>
+      </w:pPr>
+      <w:rPr>
+        <w:rFonts w:ascii="Symbol" w:hAnsi="Symbol" w:hint="default"/>
+      </w:rPr>
+    </w:lvl>
+    <w:lvl w:ilvl="7" w:tplc="04100003" w:tentative="1">
+      <w:start w:val="1"/>
+      <w:numFmt w:val="bullet"/>
+      <w:lvlText w:val="o"/>
+      <w:lvlJc w:val="left"/>
+      <w:pPr>
+        <w:ind w:left="5760" w:hanging="360"/>
+      </w:pPr>
+      <w:rPr>
+        <w:rFonts w:ascii="Courier New" w:hAnsi="Courier New" w:cs="Courier New" w:hint="default"/>
+      </w:rPr>
+    </w:lvl>
+    <w:lvl w:ilvl="8" w:tplc="04100005" w:tentative="1">
+      <w:start w:val="1"/>
+      <w:numFmt w:val="bullet"/>
+      <w:lvlText w:val=""/>
+      <w:lvlJc w:val="left"/>
+      <w:pPr>
+        <w:ind w:left="6480" w:hanging="360"/>
+      </w:pPr>
+      <w:rPr>
+        <w:rFonts w:ascii="Wingdings" w:hAnsi="Wingdings" w:hint="default"/>
+      </w:rPr>
+    </w:lvl>
+  </w:abstractNum>
+  <w:abstractNum w:abstractNumId="10" w15:restartNumberingAfterBreak="0">
+    <w:nsid w:val="7BCE5AA1"/>
+    <w:multiLevelType w:val="hybridMultilevel"/>
+    <w:tmpl w:val="5D3A0568"/>
+    <w:lvl w:ilvl="0" w:tplc="04100001">
+      <w:start w:val="1"/>
+      <w:numFmt w:val="bullet"/>
+      <w:lvlText w:val=""/>
+      <w:lvlJc w:val="left"/>
+      <w:pPr>
+        <w:ind w:left="720" w:hanging="360"/>
+      </w:pPr>
+      <w:rPr>
+        <w:rFonts w:ascii="Symbol" w:hAnsi="Symbol" w:hint="default"/>
       </w:rPr>
     </w:lvl>
     <w:lvl w:ilvl="1" w:tplc="04100003" w:tentative="1">
@@ -5365,6 +6317,15 @@
   </w:num>
   <w:num w:numId="18">
     <w:abstractNumId w:val="1"/>
+  </w:num>
+  <w:num w:numId="19">
+    <w:abstractNumId w:val="9"/>
+  </w:num>
+  <w:num w:numId="20">
+    <w:abstractNumId w:val="8"/>
+  </w:num>
+  <w:num w:numId="21">
+    <w:abstractNumId w:val="10"/>
   </w:num>
 </w:numbering>
 </file>
@@ -5760,18 +6721,18 @@
     <w:lsdException w:name="List Table 7 Colorful Accent 6" w:uiPriority="52"/>
     <w:lsdException w:name="Mention" w:semiHidden="1" w:unhideWhenUsed="1"/>
   </w:latentStyles>
-  <w:style w:type="paragraph" w:default="1" w:styleId="Normal">
+  <w:style w:type="paragraph" w:default="1" w:styleId="Normale">
     <w:name w:val="Normal"/>
     <w:qFormat/>
     <w:rPr>
       <w:lang w:val="it-IT"/>
     </w:rPr>
   </w:style>
-  <w:style w:type="paragraph" w:styleId="Heading1">
+  <w:style w:type="paragraph" w:styleId="Titolo1">
     <w:name w:val="heading 1"/>
-    <w:basedOn w:val="Normal"/>
-    <w:next w:val="Normal"/>
-    <w:link w:val="Heading1Char"/>
+    <w:basedOn w:val="Normale"/>
+    <w:next w:val="Normale"/>
+    <w:link w:val="Titolo1Carattere"/>
     <w:autoRedefine/>
     <w:uiPriority w:val="9"/>
     <w:qFormat/>
@@ -5792,11 +6753,11 @@
       <w:szCs w:val="40"/>
     </w:rPr>
   </w:style>
-  <w:style w:type="paragraph" w:styleId="Heading2">
+  <w:style w:type="paragraph" w:styleId="Titolo2">
     <w:name w:val="heading 2"/>
-    <w:basedOn w:val="Normal"/>
-    <w:next w:val="Normal"/>
-    <w:link w:val="Heading2Char"/>
+    <w:basedOn w:val="Normale"/>
+    <w:next w:val="Normale"/>
+    <w:link w:val="Titolo2Carattere"/>
     <w:autoRedefine/>
     <w:uiPriority w:val="9"/>
     <w:unhideWhenUsed/>
@@ -5820,11 +6781,11 @@
       <w:szCs w:val="32"/>
     </w:rPr>
   </w:style>
-  <w:style w:type="paragraph" w:styleId="Heading3">
+  <w:style w:type="paragraph" w:styleId="Titolo3">
     <w:name w:val="heading 3"/>
-    <w:basedOn w:val="Normal"/>
-    <w:next w:val="Normal"/>
-    <w:link w:val="Heading3Char"/>
+    <w:basedOn w:val="Normale"/>
+    <w:next w:val="Normale"/>
+    <w:link w:val="Titolo3Carattere"/>
     <w:autoRedefine/>
     <w:uiPriority w:val="9"/>
     <w:unhideWhenUsed/>
@@ -5848,11 +6809,11 @@
       <w:szCs w:val="24"/>
     </w:rPr>
   </w:style>
-  <w:style w:type="paragraph" w:styleId="Heading4">
+  <w:style w:type="paragraph" w:styleId="Titolo4">
     <w:name w:val="heading 4"/>
-    <w:basedOn w:val="Normal"/>
-    <w:next w:val="Normal"/>
-    <w:link w:val="Heading4Char"/>
+    <w:basedOn w:val="Normale"/>
+    <w:next w:val="Normale"/>
+    <w:link w:val="Titolo4Carattere"/>
     <w:autoRedefine/>
     <w:uiPriority w:val="9"/>
     <w:semiHidden/>
@@ -5876,11 +6837,11 @@
       <w:iCs/>
     </w:rPr>
   </w:style>
-  <w:style w:type="paragraph" w:styleId="Heading5">
+  <w:style w:type="paragraph" w:styleId="Titolo5">
     <w:name w:val="heading 5"/>
-    <w:basedOn w:val="Normal"/>
-    <w:next w:val="Normal"/>
-    <w:link w:val="Heading5Char"/>
+    <w:basedOn w:val="Normale"/>
+    <w:next w:val="Normale"/>
+    <w:link w:val="Titolo5Carattere"/>
     <w:autoRedefine/>
     <w:uiPriority w:val="9"/>
     <w:semiHidden/>
@@ -5900,11 +6861,11 @@
       <w:rFonts w:asciiTheme="majorHAnsi" w:eastAsiaTheme="majorEastAsia" w:hAnsiTheme="majorHAnsi" w:cstheme="majorBidi"/>
     </w:rPr>
   </w:style>
-  <w:style w:type="paragraph" w:styleId="Heading6">
+  <w:style w:type="paragraph" w:styleId="Titolo6">
     <w:name w:val="heading 6"/>
-    <w:basedOn w:val="Normal"/>
-    <w:next w:val="Normal"/>
-    <w:link w:val="Heading6Char"/>
+    <w:basedOn w:val="Normale"/>
+    <w:next w:val="Normale"/>
+    <w:link w:val="Titolo6Carattere"/>
     <w:autoRedefine/>
     <w:uiPriority w:val="9"/>
     <w:semiHidden/>
@@ -5926,11 +6887,11 @@
       <w:szCs w:val="20"/>
     </w:rPr>
   </w:style>
-  <w:style w:type="paragraph" w:styleId="Heading7">
+  <w:style w:type="paragraph" w:styleId="Titolo7">
     <w:name w:val="heading 7"/>
-    <w:basedOn w:val="Normal"/>
-    <w:next w:val="Normal"/>
-    <w:link w:val="Heading7Char"/>
+    <w:basedOn w:val="Normale"/>
+    <w:next w:val="Normale"/>
+    <w:link w:val="Titolo7Carattere"/>
     <w:autoRedefine/>
     <w:uiPriority w:val="9"/>
     <w:semiHidden/>
@@ -5954,11 +6915,11 @@
       <w:szCs w:val="20"/>
     </w:rPr>
   </w:style>
-  <w:style w:type="paragraph" w:styleId="Heading8">
+  <w:style w:type="paragraph" w:styleId="Titolo8">
     <w:name w:val="heading 8"/>
-    <w:basedOn w:val="Normal"/>
-    <w:next w:val="Normal"/>
-    <w:link w:val="Heading8Char"/>
+    <w:basedOn w:val="Normale"/>
+    <w:next w:val="Normale"/>
+    <w:link w:val="Titolo8Carattere"/>
     <w:autoRedefine/>
     <w:uiPriority w:val="9"/>
     <w:semiHidden/>
@@ -5982,11 +6943,11 @@
       <w:szCs w:val="18"/>
     </w:rPr>
   </w:style>
-  <w:style w:type="paragraph" w:styleId="Heading9">
+  <w:style w:type="paragraph" w:styleId="Titolo9">
     <w:name w:val="heading 9"/>
-    <w:basedOn w:val="Normal"/>
-    <w:next w:val="Normal"/>
-    <w:link w:val="Heading9Char"/>
+    <w:basedOn w:val="Normale"/>
+    <w:next w:val="Normale"/>
+    <w:link w:val="Titolo9Carattere"/>
     <w:autoRedefine/>
     <w:uiPriority w:val="9"/>
     <w:semiHidden/>
@@ -6011,13 +6972,13 @@
       <w:szCs w:val="18"/>
     </w:rPr>
   </w:style>
-  <w:style w:type="character" w:default="1" w:styleId="DefaultParagraphFont">
+  <w:style w:type="character" w:default="1" w:styleId="Carpredefinitoparagrafo">
     <w:name w:val="Default Paragraph Font"/>
     <w:uiPriority w:val="1"/>
     <w:semiHidden/>
     <w:unhideWhenUsed/>
   </w:style>
-  <w:style w:type="table" w:default="1" w:styleId="TableNormal">
+  <w:style w:type="table" w:default="1" w:styleId="Tabellanormale">
     <w:name w:val="Normal Table"/>
     <w:uiPriority w:val="99"/>
     <w:semiHidden/>
@@ -6032,16 +6993,16 @@
       </w:tblCellMar>
     </w:tblPr>
   </w:style>
-  <w:style w:type="numbering" w:default="1" w:styleId="NoList">
+  <w:style w:type="numbering" w:default="1" w:styleId="Nessunelenco">
     <w:name w:val="No List"/>
     <w:uiPriority w:val="99"/>
     <w:semiHidden/>
     <w:unhideWhenUsed/>
   </w:style>
-  <w:style w:type="character" w:customStyle="1" w:styleId="Heading1Char">
-    <w:name w:val="Heading 1 Char"/>
-    <w:basedOn w:val="DefaultParagraphFont"/>
-    <w:link w:val="Heading1"/>
+  <w:style w:type="character" w:customStyle="1" w:styleId="Titolo1Carattere">
+    <w:name w:val="Titolo 1 Carattere"/>
+    <w:basedOn w:val="Carpredefinitoparagrafo"/>
+    <w:link w:val="Titolo1"/>
     <w:uiPriority w:val="9"/>
     <w:rPr>
       <w:rFonts w:asciiTheme="majorHAnsi" w:eastAsiaTheme="majorEastAsia" w:hAnsiTheme="majorHAnsi" w:cstheme="majorBidi"/>
@@ -6051,10 +7012,10 @@
       <w:szCs w:val="40"/>
     </w:rPr>
   </w:style>
-  <w:style w:type="character" w:customStyle="1" w:styleId="Heading2Char">
-    <w:name w:val="Heading 2 Char"/>
-    <w:basedOn w:val="DefaultParagraphFont"/>
-    <w:link w:val="Heading2"/>
+  <w:style w:type="character" w:customStyle="1" w:styleId="Titolo2Carattere">
+    <w:name w:val="Titolo 2 Carattere"/>
+    <w:basedOn w:val="Carpredefinitoparagrafo"/>
+    <w:link w:val="Titolo2"/>
     <w:uiPriority w:val="9"/>
     <w:rsid w:val="000B2CBB"/>
     <w:rPr>
@@ -6066,10 +7027,10 @@
       <w:lang w:val="it-IT"/>
     </w:rPr>
   </w:style>
-  <w:style w:type="character" w:customStyle="1" w:styleId="Heading3Char">
-    <w:name w:val="Heading 3 Char"/>
-    <w:basedOn w:val="DefaultParagraphFont"/>
-    <w:link w:val="Heading3"/>
+  <w:style w:type="character" w:customStyle="1" w:styleId="Titolo3Carattere">
+    <w:name w:val="Titolo 3 Carattere"/>
+    <w:basedOn w:val="Carpredefinitoparagrafo"/>
+    <w:link w:val="Titolo3"/>
     <w:uiPriority w:val="9"/>
     <w:rsid w:val="00FE7AF9"/>
     <w:rPr>
@@ -6080,10 +7041,10 @@
       <w:szCs w:val="24"/>
     </w:rPr>
   </w:style>
-  <w:style w:type="character" w:customStyle="1" w:styleId="Heading4Char">
-    <w:name w:val="Heading 4 Char"/>
-    <w:basedOn w:val="DefaultParagraphFont"/>
-    <w:link w:val="Heading4"/>
+  <w:style w:type="character" w:customStyle="1" w:styleId="Titolo4Carattere">
+    <w:name w:val="Titolo 4 Carattere"/>
+    <w:basedOn w:val="Carpredefinitoparagrafo"/>
+    <w:link w:val="Titolo4"/>
     <w:uiPriority w:val="9"/>
     <w:rPr>
       <w:rFonts w:asciiTheme="majorHAnsi" w:eastAsiaTheme="majorEastAsia" w:hAnsiTheme="majorHAnsi" w:cstheme="majorBidi"/>
@@ -6093,19 +7054,19 @@
       <w:iCs/>
     </w:rPr>
   </w:style>
-  <w:style w:type="character" w:customStyle="1" w:styleId="Heading5Char">
-    <w:name w:val="Heading 5 Char"/>
-    <w:basedOn w:val="DefaultParagraphFont"/>
-    <w:link w:val="Heading5"/>
+  <w:style w:type="character" w:customStyle="1" w:styleId="Titolo5Carattere">
+    <w:name w:val="Titolo 5 Carattere"/>
+    <w:basedOn w:val="Carpredefinitoparagrafo"/>
+    <w:link w:val="Titolo5"/>
     <w:uiPriority w:val="9"/>
     <w:rPr>
       <w:rFonts w:asciiTheme="majorHAnsi" w:eastAsiaTheme="majorEastAsia" w:hAnsiTheme="majorHAnsi" w:cstheme="majorBidi"/>
     </w:rPr>
   </w:style>
-  <w:style w:type="character" w:customStyle="1" w:styleId="Heading6Char">
-    <w:name w:val="Heading 6 Char"/>
-    <w:basedOn w:val="DefaultParagraphFont"/>
-    <w:link w:val="Heading6"/>
+  <w:style w:type="character" w:customStyle="1" w:styleId="Titolo6Carattere">
+    <w:name w:val="Titolo 6 Carattere"/>
+    <w:basedOn w:val="Carpredefinitoparagrafo"/>
+    <w:link w:val="Titolo6"/>
     <w:uiPriority w:val="9"/>
     <w:rPr>
       <w:rFonts w:asciiTheme="majorHAnsi" w:eastAsiaTheme="majorEastAsia" w:hAnsiTheme="majorHAnsi" w:cstheme="majorBidi"/>
@@ -6113,10 +7074,10 @@
       <w:szCs w:val="20"/>
     </w:rPr>
   </w:style>
-  <w:style w:type="character" w:customStyle="1" w:styleId="Heading7Char">
-    <w:name w:val="Heading 7 Char"/>
-    <w:basedOn w:val="DefaultParagraphFont"/>
-    <w:link w:val="Heading7"/>
+  <w:style w:type="character" w:customStyle="1" w:styleId="Titolo7Carattere">
+    <w:name w:val="Titolo 7 Carattere"/>
+    <w:basedOn w:val="Carpredefinitoparagrafo"/>
+    <w:link w:val="Titolo7"/>
     <w:uiPriority w:val="9"/>
     <w:rPr>
       <w:rFonts w:asciiTheme="majorHAnsi" w:eastAsiaTheme="majorEastAsia" w:hAnsiTheme="majorHAnsi" w:cstheme="majorBidi"/>
@@ -6126,10 +7087,10 @@
       <w:szCs w:val="20"/>
     </w:rPr>
   </w:style>
-  <w:style w:type="character" w:customStyle="1" w:styleId="Heading8Char">
-    <w:name w:val="Heading 8 Char"/>
-    <w:basedOn w:val="DefaultParagraphFont"/>
-    <w:link w:val="Heading8"/>
+  <w:style w:type="character" w:customStyle="1" w:styleId="Titolo8Carattere">
+    <w:name w:val="Titolo 8 Carattere"/>
+    <w:basedOn w:val="Carpredefinitoparagrafo"/>
+    <w:link w:val="Titolo8"/>
     <w:uiPriority w:val="9"/>
     <w:rPr>
       <w:rFonts w:asciiTheme="majorHAnsi" w:eastAsiaTheme="majorEastAsia" w:hAnsiTheme="majorHAnsi" w:cstheme="majorBidi"/>
@@ -6139,10 +7100,10 @@
       <w:szCs w:val="18"/>
     </w:rPr>
   </w:style>
-  <w:style w:type="character" w:customStyle="1" w:styleId="Heading9Char">
-    <w:name w:val="Heading 9 Char"/>
-    <w:basedOn w:val="DefaultParagraphFont"/>
-    <w:link w:val="Heading9"/>
+  <w:style w:type="character" w:customStyle="1" w:styleId="Titolo9Carattere">
+    <w:name w:val="Titolo 9 Carattere"/>
+    <w:basedOn w:val="Carpredefinitoparagrafo"/>
+    <w:link w:val="Titolo9"/>
     <w:uiPriority w:val="9"/>
     <w:rPr>
       <w:rFonts w:asciiTheme="majorHAnsi" w:eastAsiaTheme="majorEastAsia" w:hAnsiTheme="majorHAnsi" w:cstheme="majorBidi"/>
@@ -6153,11 +7114,11 @@
       <w:szCs w:val="18"/>
     </w:rPr>
   </w:style>
-  <w:style w:type="paragraph" w:styleId="Title">
+  <w:style w:type="paragraph" w:styleId="Titolo">
     <w:name w:val="Title"/>
-    <w:basedOn w:val="Normal"/>
-    <w:next w:val="Normal"/>
-    <w:link w:val="TitleChar"/>
+    <w:basedOn w:val="Normale"/>
+    <w:next w:val="Normale"/>
+    <w:link w:val="TitoloCarattere"/>
     <w:uiPriority w:val="10"/>
     <w:qFormat/>
     <w:pPr>
@@ -6172,10 +7133,10 @@
       <w:szCs w:val="72"/>
     </w:rPr>
   </w:style>
-  <w:style w:type="character" w:customStyle="1" w:styleId="TitleChar">
-    <w:name w:val="Title Char"/>
-    <w:basedOn w:val="DefaultParagraphFont"/>
-    <w:link w:val="Title"/>
+  <w:style w:type="character" w:customStyle="1" w:styleId="TitoloCarattere">
+    <w:name w:val="Titolo Carattere"/>
+    <w:basedOn w:val="Carpredefinitoparagrafo"/>
+    <w:link w:val="Titolo"/>
     <w:uiPriority w:val="10"/>
     <w:rPr>
       <w:rFonts w:asciiTheme="majorHAnsi" w:eastAsiaTheme="majorEastAsia" w:hAnsiTheme="majorHAnsi" w:cstheme="majorBidi"/>
@@ -6185,11 +7146,11 @@
       <w:szCs w:val="72"/>
     </w:rPr>
   </w:style>
-  <w:style w:type="paragraph" w:styleId="Subtitle">
+  <w:style w:type="paragraph" w:styleId="Sottotitolo">
     <w:name w:val="Subtitle"/>
-    <w:basedOn w:val="Normal"/>
-    <w:next w:val="Normal"/>
-    <w:link w:val="SubtitleChar"/>
+    <w:basedOn w:val="Normale"/>
+    <w:next w:val="Normale"/>
+    <w:link w:val="SottotitoloCarattere"/>
     <w:uiPriority w:val="11"/>
     <w:qFormat/>
     <w:pPr>
@@ -6203,10 +7164,10 @@
       <w:color w:val="5A5A5A" w:themeColor="text1" w:themeTint="A5"/>
     </w:rPr>
   </w:style>
-  <w:style w:type="character" w:customStyle="1" w:styleId="SubtitleChar">
-    <w:name w:val="Subtitle Char"/>
-    <w:basedOn w:val="DefaultParagraphFont"/>
-    <w:link w:val="Subtitle"/>
+  <w:style w:type="character" w:customStyle="1" w:styleId="SottotitoloCarattere">
+    <w:name w:val="Sottotitolo Carattere"/>
+    <w:basedOn w:val="Carpredefinitoparagrafo"/>
+    <w:link w:val="Sottotitolo"/>
     <w:uiPriority w:val="11"/>
     <w:rPr>
       <w:i/>
@@ -6214,9 +7175,9 @@
       <w:color w:val="5A5A5A" w:themeColor="text1" w:themeTint="A5"/>
     </w:rPr>
   </w:style>
-  <w:style w:type="paragraph" w:styleId="ListParagraph">
+  <w:style w:type="paragraph" w:styleId="Paragrafoelenco">
     <w:name w:val="List Paragraph"/>
-    <w:basedOn w:val="Normal"/>
+    <w:basedOn w:val="Normale"/>
     <w:uiPriority w:val="34"/>
     <w:qFormat/>
     <w:pPr>
@@ -6224,9 +7185,9 @@
       <w:contextualSpacing/>
     </w:pPr>
   </w:style>
-  <w:style w:type="character" w:styleId="SubtleReference">
+  <w:style w:type="character" w:styleId="Riferimentodelicato">
     <w:name w:val="Subtle Reference"/>
-    <w:basedOn w:val="DefaultParagraphFont"/>
+    <w:basedOn w:val="Carpredefinitoparagrafo"/>
     <w:uiPriority w:val="31"/>
     <w:qFormat/>
     <w:rPr>
@@ -6234,9 +7195,9 @@
       <w:color w:val="5A5A5A" w:themeColor="text1" w:themeTint="A5"/>
     </w:rPr>
   </w:style>
-  <w:style w:type="character" w:styleId="SubtleEmphasis">
+  <w:style w:type="character" w:styleId="Enfasidelicata">
     <w:name w:val="Subtle Emphasis"/>
-    <w:basedOn w:val="DefaultParagraphFont"/>
+    <w:basedOn w:val="Carpredefinitoparagrafo"/>
     <w:uiPriority w:val="19"/>
     <w:qFormat/>
     <w:rPr>
@@ -6245,9 +7206,9 @@
       <w:color w:val="404040" w:themeColor="text1" w:themeTint="BF"/>
     </w:rPr>
   </w:style>
-  <w:style w:type="character" w:styleId="Emphasis">
+  <w:style w:type="character" w:styleId="Enfasicorsivo">
     <w:name w:val="Emphasis"/>
-    <w:basedOn w:val="DefaultParagraphFont"/>
+    <w:basedOn w:val="Carpredefinitoparagrafo"/>
     <w:uiPriority w:val="20"/>
     <w:qFormat/>
     <w:rPr>
@@ -6255,11 +7216,11 @@
       <w:iCs/>
     </w:rPr>
   </w:style>
-  <w:style w:type="paragraph" w:styleId="Quote">
+  <w:style w:type="paragraph" w:styleId="Citazione">
     <w:name w:val="Quote"/>
-    <w:basedOn w:val="Normal"/>
-    <w:next w:val="Normal"/>
-    <w:link w:val="QuoteChar"/>
+    <w:basedOn w:val="Normale"/>
+    <w:next w:val="Normale"/>
+    <w:link w:val="CitazioneCarattere"/>
     <w:uiPriority w:val="29"/>
     <w:qFormat/>
     <w:pPr>
@@ -6278,10 +7239,10 @@
       <w:iCs/>
     </w:rPr>
   </w:style>
-  <w:style w:type="character" w:customStyle="1" w:styleId="QuoteChar">
-    <w:name w:val="Quote Char"/>
-    <w:basedOn w:val="DefaultParagraphFont"/>
-    <w:link w:val="Quote"/>
+  <w:style w:type="character" w:customStyle="1" w:styleId="CitazioneCarattere">
+    <w:name w:val="Citazione Carattere"/>
+    <w:basedOn w:val="Carpredefinitoparagrafo"/>
+    <w:link w:val="Citazione"/>
     <w:uiPriority w:val="29"/>
     <w:rPr>
       <w:i/>
@@ -6289,9 +7250,9 @@
       <w:shd w:val="clear" w:color="auto" w:fill="F2F2F2" w:themeFill="background1" w:themeFillShade="F2"/>
     </w:rPr>
   </w:style>
-  <w:style w:type="character" w:styleId="IntenseEmphasis">
+  <w:style w:type="character" w:styleId="Enfasiintensa">
     <w:name w:val="Intense Emphasis"/>
-    <w:basedOn w:val="DefaultParagraphFont"/>
+    <w:basedOn w:val="Carpredefinitoparagrafo"/>
     <w:uiPriority w:val="21"/>
     <w:qFormat/>
     <w:rPr>
@@ -6300,11 +7261,11 @@
       <w:color w:val="1CADE4" w:themeColor="accent1"/>
     </w:rPr>
   </w:style>
-  <w:style w:type="paragraph" w:styleId="IntenseQuote">
+  <w:style w:type="paragraph" w:styleId="Citazioneintensa">
     <w:name w:val="Intense Quote"/>
-    <w:basedOn w:val="Normal"/>
-    <w:next w:val="Normal"/>
-    <w:link w:val="IntenseQuoteChar"/>
+    <w:basedOn w:val="Normale"/>
+    <w:next w:val="Normale"/>
+    <w:link w:val="CitazioneintensaCarattere"/>
     <w:uiPriority w:val="30"/>
     <w:qFormat/>
     <w:pPr>
@@ -6324,10 +7285,10 @@
       <w:iCs/>
     </w:rPr>
   </w:style>
-  <w:style w:type="character" w:customStyle="1" w:styleId="IntenseQuoteChar">
-    <w:name w:val="Intense Quote Char"/>
-    <w:basedOn w:val="DefaultParagraphFont"/>
-    <w:link w:val="IntenseQuote"/>
+  <w:style w:type="character" w:customStyle="1" w:styleId="CitazioneintensaCarattere">
+    <w:name w:val="Citazione intensa Carattere"/>
+    <w:basedOn w:val="Carpredefinitoparagrafo"/>
+    <w:link w:val="Citazioneintensa"/>
     <w:uiPriority w:val="30"/>
     <w:rPr>
       <w:i/>
@@ -6335,18 +7296,18 @@
       <w:shd w:val="clear" w:color="auto" w:fill="D1EEF9" w:themeFill="accent1" w:themeFillTint="33"/>
     </w:rPr>
   </w:style>
-  <w:style w:type="paragraph" w:styleId="NoSpacing">
+  <w:style w:type="paragraph" w:styleId="Nessunaspaziatura">
     <w:name w:val="No Spacing"/>
-    <w:link w:val="NoSpacingChar"/>
+    <w:link w:val="NessunaspaziaturaCarattere"/>
     <w:uiPriority w:val="1"/>
     <w:qFormat/>
     <w:pPr>
       <w:spacing w:after="0" w:line="240" w:lineRule="auto"/>
     </w:pPr>
   </w:style>
-  <w:style w:type="character" w:styleId="BookTitle">
+  <w:style w:type="character" w:styleId="Titolodellibro">
     <w:name w:val="Book Title"/>
-    <w:basedOn w:val="DefaultParagraphFont"/>
+    <w:basedOn w:val="Carpredefinitoparagrafo"/>
     <w:uiPriority w:val="33"/>
     <w:qFormat/>
     <w:rPr>
@@ -6357,10 +7318,10 @@
       <w:spacing w:val="5"/>
     </w:rPr>
   </w:style>
-  <w:style w:type="paragraph" w:styleId="Caption">
+  <w:style w:type="paragraph" w:styleId="Didascalia">
     <w:name w:val="caption"/>
-    <w:basedOn w:val="Normal"/>
-    <w:next w:val="Normal"/>
+    <w:basedOn w:val="Normale"/>
+    <w:next w:val="Normale"/>
     <w:uiPriority w:val="35"/>
     <w:semiHidden/>
     <w:unhideWhenUsed/>
@@ -6375,9 +7336,9 @@
       <w:szCs w:val="20"/>
     </w:rPr>
   </w:style>
-  <w:style w:type="character" w:styleId="IntenseReference">
+  <w:style w:type="character" w:styleId="Riferimentointenso">
     <w:name w:val="Intense Reference"/>
-    <w:basedOn w:val="DefaultParagraphFont"/>
+    <w:basedOn w:val="Carpredefinitoparagrafo"/>
     <w:uiPriority w:val="32"/>
     <w:qFormat/>
     <w:rPr>
@@ -6388,15 +7349,15 @@
       <w:spacing w:val="5"/>
     </w:rPr>
   </w:style>
-  <w:style w:type="character" w:customStyle="1" w:styleId="NoSpacingChar">
-    <w:name w:val="No Spacing Char"/>
-    <w:basedOn w:val="DefaultParagraphFont"/>
-    <w:link w:val="NoSpacing"/>
+  <w:style w:type="character" w:customStyle="1" w:styleId="NessunaspaziaturaCarattere">
+    <w:name w:val="Nessuna spaziatura Carattere"/>
+    <w:basedOn w:val="Carpredefinitoparagrafo"/>
+    <w:link w:val="Nessunaspaziatura"/>
     <w:uiPriority w:val="1"/>
   </w:style>
-  <w:style w:type="character" w:styleId="Strong">
+  <w:style w:type="character" w:styleId="Enfasigrassetto">
     <w:name w:val="Strong"/>
-    <w:basedOn w:val="DefaultParagraphFont"/>
+    <w:basedOn w:val="Carpredefinitoparagrafo"/>
     <w:uiPriority w:val="22"/>
     <w:qFormat/>
     <w:rPr>
@@ -6404,10 +7365,10 @@
       <w:bCs/>
     </w:rPr>
   </w:style>
-  <w:style w:type="paragraph" w:styleId="TOCHeading">
+  <w:style w:type="paragraph" w:styleId="Titolosommario">
     <w:name w:val="TOC Heading"/>
-    <w:basedOn w:val="Heading1"/>
-    <w:next w:val="Normal"/>
+    <w:basedOn w:val="Titolo1"/>
+    <w:next w:val="Normale"/>
     <w:uiPriority w:val="39"/>
     <w:semiHidden/>
     <w:unhideWhenUsed/>
@@ -6702,7 +7663,7 @@
 </file>
 
 <file path=customXml/itemProps2.xml><?xml version="1.0" encoding="utf-8"?>
-<ds:datastoreItem xmlns:ds="http://schemas.openxmlformats.org/officeDocument/2006/customXml" ds:itemID="{B10353F9-2471-43AF-B488-74359DEC0887}">
+<ds:datastoreItem xmlns:ds="http://schemas.openxmlformats.org/officeDocument/2006/customXml" ds:itemID="{E6C9927E-0CAA-43CC-9567-0B54926B2148}">
   <ds:schemaRefs>
     <ds:schemaRef ds:uri="http://schemas.openxmlformats.org/officeDocument/2006/bibliography"/>
   </ds:schemaRefs>

</xml_diff>

<commit_message>
Scherzavo, e' questa la nuova versione
</commit_message>
<xml_diff>
--- a/relazione progetto.docx
+++ b/relazione progetto.docx
@@ -4947,17 +4947,17 @@
     <w:p/>
     <w:p>
       <w:pPr>
+        <w:pStyle w:val="Titolo1"/>
+      </w:pPr>
+      <w:r>
+        <w:t xml:space="preserve">Conclusioni </w:t>
+      </w:r>
+    </w:p>
+    <w:p>
+      <w:pPr>
         <w:contextualSpacing/>
       </w:pPr>
       <w:r>
-        <w:t xml:space="preserve">Conclusioni </w:t>
-      </w:r>
-    </w:p>
-    <w:p>
-      <w:pPr>
-        <w:contextualSpacing/>
-      </w:pPr>
-      <w:r>
         <w:t>L’agente dimostra un comportamento soddisfacente nella totalità delle mappe se attivato in modalità caution, mentre dimostra delle discrete capacità di infiltrazione (dipendenti in gran parte dall’apprendimento basato su errori)</w:t>
       </w:r>
       <w:r>
@@ -4966,7 +4966,7 @@
     </w:p>
     <w:p>
       <w:pPr>
-        <w:contextualSpacing/>
+        <w:pStyle w:val="Titolo2"/>
       </w:pPr>
       <w:r>
         <w:t>Possibili miglioramenti</w:t>
@@ -4981,11 +4981,16 @@
         </w:numPr>
       </w:pPr>
       <w:r>
-        <w:t xml:space="preserve">Intelligenza nelle sentinelle: la Pursuit Evasion è un campo di ricerca nello studio della robotica e dell’intelligenza artificiale multi-agente, che mira a trovare algoritmi di esplorazione che consentano a dei pursuer (in questo caso le sentinelle) di esplorare un </w:t>
+        <w:t>Intelligenza nelle sentinelle: la Pursuit Evasion è un campo di ricerca nello studio della robotica e dell’intelligenza artificiale multi-agen</w:t>
+      </w:r>
+      <w:bookmarkStart w:id="0" w:name="_GoBack"/>
+      <w:bookmarkEnd w:id="0"/>
+      <w:r>
+        <w:t xml:space="preserve">te, che mira a trovare algoritmi di </w:t>
       </w:r>
       <w:r>
         <w:lastRenderedPageBreak/>
-        <w:t>ambiente in modo da massimizzare la probabilità (se non assicurare) di trovare uno o più evader (in questo caso l’agente) che lo contaminano. In un possibile ampliamento del progetto, si potrebbe dotare le sentinelle di un’intelligenza più evoluta, implementando una versione opportunamente limitata di un algoritmo di Pursuit Evasion. Questa aggiunta, tuttavia, oltre a complicare di molto l’implementazione, implicherebbe la ricerca di una soluzione a problemi di elevata complessità (dell’ordine di NP-hard) per calcolare una strategia di pattugliamento sufficientemente intelligente.</w:t>
+        <w:t>esplorazione che consentano a dei pursuer (in questo caso le sentinelle) di esplorare un ambiente in modo da massimizzare la probabilità (se non assicurare) di trovare uno o più evader (in questo caso l’agente) che lo contaminano. In un possibile ampliamento del progetto, si potrebbe dotare le sentinelle di un’intelligenza più evoluta, implementando una versione opportunamente limitata di un algoritmo di Pursuit Evasion. Questa aggiunta, tuttavia, oltre a complicare di molto l’implementazione, implicherebbe la ricerca di una soluzione a problemi di elevata complessità (dell’ordine di NP-hard) per calcolare una strategia di pattugliamento sufficientemente intelligente.</w:t>
       </w:r>
     </w:p>
     <w:p>
@@ -5014,8 +5019,6 @@
       <w:r>
         <w:t>a punti già considerati in tempi diversi, eliminando di fatto il taglio dei cicli. In realtà, per evitare che l’agente resti intrappolato in una ricerca infinita, si dovrebbe controllare opportunamente questa possibilità, ad esempio inserendo una limitazione che impedisca all’agente di tornare su un punto già visitato per più di tre volte. Dato che il tempo aumenta all’infinito senza limiti, però, la complessità aumenterebbe comunque di molto.</w:t>
       </w:r>
-      <w:bookmarkStart w:id="0" w:name="_GoBack"/>
-      <w:bookmarkEnd w:id="0"/>
     </w:p>
     <w:sectPr>
       <w:pgSz w:w="12240" w:h="15840"/>
@@ -7663,7 +7666,7 @@
 </file>
 
 <file path=customXml/itemProps2.xml><?xml version="1.0" encoding="utf-8"?>
-<ds:datastoreItem xmlns:ds="http://schemas.openxmlformats.org/officeDocument/2006/customXml" ds:itemID="{E6C9927E-0CAA-43CC-9567-0B54926B2148}">
+<ds:datastoreItem xmlns:ds="http://schemas.openxmlformats.org/officeDocument/2006/customXml" ds:itemID="{0E39261E-3C89-4FD1-9C45-FEA22ACD73D1}">
   <ds:schemaRefs>
     <ds:schemaRef ds:uri="http://schemas.openxmlformats.org/officeDocument/2006/bibliography"/>
   </ds:schemaRefs>

</xml_diff>